<commit_message>
LC Faltschachtel - Auf Englisch übersetzt (#1)
</commit_message>
<xml_diff>
--- a/LC_Faltschachtel/ET2D_LC_Faltschachtel_EN_v2.0_IN_ARBEIT.docx
+++ b/LC_Faltschachtel/ET2D_LC_Faltschachtel_EN_v2.0_IN_ARBEIT.docx
@@ -58,59 +58,115 @@
     <w:p>
       <w:pPr>
         <w:spacing w:before="120" w:after="120"/>
-        <w:rPr>
-          <w:rFonts w:ascii="Sofia Pro Regular" w:hAnsi="Sofia Pro Regular"/>
-          <w:lang w:val="en-GB"/>
-        </w:rPr>
-      </w:pPr>
-      <w:r>
-        <w:rPr>
-          <w:rFonts w:ascii="Sofia Pro Regular" w:hAnsi="Sofia Pro Regular"/>
-          <w:lang w:val="en-GB"/>
-        </w:rPr>
-        <w:t xml:space="preserve">Here you can </w:t>
-      </w:r>
-      <w:r>
-        <w:rPr>
-          <w:rFonts w:ascii="Sofia Pro Regular" w:hAnsi="Sofia Pro Regular"/>
-          <w:lang w:val="en-GB"/>
-        </w:rPr>
-        <w:t xml:space="preserve">use the </w:t>
-      </w:r>
-      <w:proofErr w:type="spellStart"/>
-      <w:r>
-        <w:rPr>
-          <w:rFonts w:ascii="Sofia Pro Regular" w:hAnsi="Sofia Pro Regular"/>
-          <w:lang w:val="en-GB"/>
-        </w:rPr>
-        <w:t>lasercutter</w:t>
-      </w:r>
-      <w:proofErr w:type="spellEnd"/>
-      <w:r>
-        <w:rPr>
-          <w:rFonts w:ascii="Sofia Pro Regular" w:hAnsi="Sofia Pro Regular"/>
-          <w:lang w:val="en-GB"/>
-        </w:rPr>
-        <w:t xml:space="preserve"> to cut</w:t>
-      </w:r>
-      <w:r>
-        <w:rPr>
-          <w:rFonts w:ascii="Sofia Pro Regular" w:hAnsi="Sofia Pro Regular"/>
-          <w:lang w:val="en-GB"/>
-        </w:rPr>
-        <w:t xml:space="preserve"> out and engrave a folding box to wrap presents or </w:t>
-      </w:r>
-      <w:r>
-        <w:rPr>
-          <w:rFonts w:ascii="Sofia Pro Regular" w:hAnsi="Sofia Pro Regular"/>
-          <w:lang w:val="en-GB"/>
-        </w:rPr>
-        <w:t xml:space="preserve">for collecting small parts in it.  </w:t>
+        <w:jc w:val="center"/>
+        <w:rPr>
+          <w:rFonts w:ascii="Sofia Pro Bold" w:hAnsi="Sofia Pro Bold"/>
+          <w:caps/>
+          <w:sz w:val="26"/>
+          <w:szCs w:val="26"/>
+          <w:lang w:val="en-GB"/>
+        </w:rPr>
+      </w:pPr>
+      <w:r>
+        <w:rPr>
+          <w:rFonts w:ascii="Sofia Pro Regular" w:hAnsi="Sofia Pro Regular"/>
+          <w:noProof/>
+          <w:position w:val="-6"/>
+          <w:lang w:val="en-GB" w:eastAsia="de-AT"/>
+        </w:rPr>
+        <w:drawing>
+          <wp:anchor distT="0" distB="0" distL="114300" distR="114300" simplePos="0" relativeHeight="251667456" behindDoc="0" locked="0" layoutInCell="1" allowOverlap="1" wp14:anchorId="59F0D931" wp14:editId="493147C1">
+            <wp:simplePos x="0" y="0"/>
+            <wp:positionH relativeFrom="margin">
+              <wp:posOffset>-451624</wp:posOffset>
+            </wp:positionH>
+            <wp:positionV relativeFrom="paragraph">
+              <wp:posOffset>364304</wp:posOffset>
+            </wp:positionV>
+            <wp:extent cx="351790" cy="351790"/>
+            <wp:effectExtent l="0" t="0" r="0" b="0"/>
+            <wp:wrapSquare wrapText="bothSides"/>
+            <wp:docPr id="1" name="Picture 1"/>
+            <wp:cNvGraphicFramePr>
+              <a:graphicFrameLocks xmlns:a="http://schemas.openxmlformats.org/drawingml/2006/main" noChangeAspect="1"/>
+            </wp:cNvGraphicFramePr>
+            <a:graphic xmlns:a="http://schemas.openxmlformats.org/drawingml/2006/main">
+              <a:graphicData uri="http://schemas.openxmlformats.org/drawingml/2006/picture">
+                <pic:pic xmlns:pic="http://schemas.openxmlformats.org/drawingml/2006/picture">
+                  <pic:nvPicPr>
+                    <pic:cNvPr id="1" name="Grafik 1"/>
+                    <pic:cNvPicPr/>
+                  </pic:nvPicPr>
+                  <pic:blipFill>
+                    <a:blip r:embed="rId11">
+                      <a:extLst>
+                        <a:ext uri="{28A0092B-C50C-407E-A947-70E740481C1C}">
+                          <a14:useLocalDpi xmlns:a14="http://schemas.microsoft.com/office/drawing/2010/main" val="0"/>
+                        </a:ext>
+                      </a:extLst>
+                    </a:blip>
+                    <a:stretch>
+                      <a:fillRect/>
+                    </a:stretch>
+                  </pic:blipFill>
+                  <pic:spPr>
+                    <a:xfrm>
+                      <a:off x="0" y="0"/>
+                      <a:ext cx="351790" cy="351790"/>
+                    </a:xfrm>
+                    <a:prstGeom prst="rect">
+                      <a:avLst/>
+                    </a:prstGeom>
+                  </pic:spPr>
+                </pic:pic>
+              </a:graphicData>
+            </a:graphic>
+            <wp14:sizeRelH relativeFrom="margin">
+              <wp14:pctWidth>0</wp14:pctWidth>
+            </wp14:sizeRelH>
+            <wp14:sizeRelV relativeFrom="margin">
+              <wp14:pctHeight>0</wp14:pctHeight>
+            </wp14:sizeRelV>
+          </wp:anchor>
+        </w:drawing>
       </w:r>
     </w:p>
     <w:p>
       <w:pPr>
         <w:spacing w:before="120" w:after="120"/>
+        <w:rPr>
+          <w:rFonts w:ascii="Sofia Pro Regular" w:hAnsi="Sofia Pro Regular"/>
+          <w:lang w:val="en-GB"/>
+        </w:rPr>
+      </w:pPr>
+      <w:r>
+        <w:rPr>
+          <w:rFonts w:ascii="Sofia Pro Regular" w:hAnsi="Sofia Pro Regular"/>
+          <w:lang w:val="en-GB"/>
+        </w:rPr>
+        <w:t xml:space="preserve">These instructions will show you how to design a personalised folding box using the program </w:t>
+      </w:r>
+      <w:r>
+        <w:rPr>
+          <w:rFonts w:ascii="Sofia Pro Regular" w:hAnsi="Sofia Pro Regular"/>
+          <w:b/>
+          <w:sz w:val="24"/>
+          <w:szCs w:val="24"/>
+          <w:lang w:val="en-GB"/>
+        </w:rPr>
+        <w:t>Inkscape</w:t>
+      </w:r>
+      <w:r>
+        <w:rPr>
+          <w:rFonts w:ascii="Sofia Pro Regular" w:hAnsi="Sofia Pro Regular"/>
+          <w:lang w:val="en-GB"/>
+        </w:rPr>
+        <w:t>. You can then cut out your box using the laser cutter!</w:t>
+      </w:r>
+    </w:p>
+    <w:p>
+      <w:pPr>
+        <w:spacing w:before="120" w:after="240"/>
         <w:jc w:val="center"/>
         <w:rPr>
           <w:rFonts w:ascii="Sofia Pro Regular" w:hAnsi="Sofia Pro Regular"/>
@@ -124,7 +180,7 @@
           <w:lang w:val="en-GB" w:eastAsia="de-AT"/>
         </w:rPr>
         <w:drawing>
-          <wp:inline distT="0" distB="0" distL="0" distR="0" wp14:anchorId="5425777D" wp14:editId="51C0F661">
+          <wp:inline distT="0" distB="0" distL="0" distR="0" wp14:anchorId="5425777D" wp14:editId="0840F6B1">
             <wp:extent cx="3138986" cy="2092657"/>
             <wp:effectExtent l="0" t="0" r="4445" b="3175"/>
             <wp:docPr id="3" name="Grafik 3"/>
@@ -141,11 +197,11 @@
                     </pic:cNvPicPr>
                   </pic:nvPicPr>
                   <pic:blipFill>
-                    <a:blip r:embed="rId11" cstate="print">
+                    <a:blip r:embed="rId12" cstate="print">
                       <a:extLst>
                         <a:ext uri="{BEBA8EAE-BF5A-486C-A8C5-ECC9F3942E4B}">
                           <a14:imgProps xmlns:a14="http://schemas.microsoft.com/office/drawing/2010/main">
-                            <a14:imgLayer r:embed="rId12">
+                            <a14:imgLayer r:embed="rId13">
                               <a14:imgEffect>
                                 <a14:brightnessContrast bright="20000" contrast="15000"/>
                               </a14:imgEffect>
@@ -164,7 +220,7 @@
                   <pic:spPr bwMode="auto">
                     <a:xfrm>
                       <a:off x="0" y="0"/>
-                      <a:ext cx="3152850" cy="2101899"/>
+                      <a:ext cx="3138986" cy="2092657"/>
                     </a:xfrm>
                     <a:prstGeom prst="rect">
                       <a:avLst/>
@@ -183,39 +239,6 @@
     </w:p>
     <w:p>
       <w:pPr>
-        <w:spacing w:before="120" w:after="120"/>
-        <w:jc w:val="both"/>
-        <w:rPr>
-          <w:rFonts w:ascii="Sofia Pro Regular" w:hAnsi="Sofia Pro Regular"/>
-          <w:lang w:val="en-GB"/>
-        </w:rPr>
-      </w:pPr>
-      <w:r>
-        <w:rPr>
-          <w:rFonts w:ascii="Sofia Pro Regular" w:hAnsi="Sofia Pro Regular"/>
-          <w:lang w:val="en-GB"/>
-        </w:rPr>
-        <w:t xml:space="preserve">So </w:t>
-      </w:r>
-      <w:proofErr w:type="spellStart"/>
-      <w:r>
-        <w:rPr>
-          <w:rFonts w:ascii="Sofia Pro Regular" w:hAnsi="Sofia Pro Regular"/>
-          <w:lang w:val="en-GB"/>
-        </w:rPr>
-        <w:t>geht’s</w:t>
-      </w:r>
-      <w:proofErr w:type="spellEnd"/>
-      <w:r>
-        <w:rPr>
-          <w:rFonts w:ascii="Sofia Pro Regular" w:hAnsi="Sofia Pro Regular"/>
-          <w:lang w:val="en-GB"/>
-        </w:rPr>
-        <w:t>:</w:t>
-      </w:r>
-    </w:p>
-    <w:p>
-      <w:pPr>
         <w:pStyle w:val="Listenabsatz"/>
         <w:numPr>
           <w:ilvl w:val="0"/>
@@ -226,7 +249,6 @@
         <w:jc w:val="both"/>
         <w:rPr>
           <w:rFonts w:ascii="Sofia Pro Regular" w:hAnsi="Sofia Pro Regular"/>
-          <w:lang w:val="en-GB"/>
         </w:rPr>
       </w:pPr>
       <w:r>
@@ -250,252 +272,33 @@
         </w:rPr>
         <w:t xml:space="preserve">he box on the screen. </w:t>
       </w:r>
-      <w:proofErr w:type="spellStart"/>
-      <w:r>
-        <w:rPr>
-          <w:rFonts w:ascii="Sofia Pro Regular" w:hAnsi="Sofia Pro Regular"/>
-          <w:lang w:val="en-GB"/>
-        </w:rPr>
-        <w:t>Alles</w:t>
-      </w:r>
-      <w:proofErr w:type="spellEnd"/>
-      <w:r>
-        <w:rPr>
-          <w:rFonts w:ascii="Sofia Pro Regular" w:hAnsi="Sofia Pro Regular"/>
-          <w:lang w:val="en-GB"/>
-        </w:rPr>
-        <w:t xml:space="preserve"> was </w:t>
-      </w:r>
-      <w:r>
-        <w:rPr>
-          <w:rFonts w:ascii="Sofia Pro Regular" w:hAnsi="Sofia Pro Regular"/>
-          <w:lang w:val="en-GB"/>
-        </w:rPr>
-        <w:t xml:space="preserve">in schwarz auf </w:t>
-      </w:r>
-      <w:proofErr w:type="spellStart"/>
-      <w:r>
-        <w:rPr>
-          <w:rFonts w:ascii="Sofia Pro Regular" w:hAnsi="Sofia Pro Regular"/>
-          <w:lang w:val="en-GB"/>
-        </w:rPr>
-        <w:t>deine</w:t>
-      </w:r>
-      <w:proofErr w:type="spellEnd"/>
-      <w:r>
-        <w:rPr>
-          <w:rFonts w:ascii="Sofia Pro Regular" w:hAnsi="Sofia Pro Regular"/>
-          <w:lang w:val="en-GB"/>
-        </w:rPr>
-        <w:t xml:space="preserve"> </w:t>
-      </w:r>
-      <w:proofErr w:type="spellStart"/>
-      <w:r>
-        <w:rPr>
-          <w:rFonts w:ascii="Sofia Pro Regular" w:hAnsi="Sofia Pro Regular"/>
-          <w:lang w:val="en-GB"/>
-        </w:rPr>
-        <w:t>Schachtel</w:t>
-      </w:r>
-      <w:proofErr w:type="spellEnd"/>
-      <w:r>
-        <w:rPr>
-          <w:rFonts w:ascii="Sofia Pro Regular" w:hAnsi="Sofia Pro Regular"/>
-          <w:lang w:val="en-GB"/>
-        </w:rPr>
-        <w:t xml:space="preserve"> </w:t>
-      </w:r>
-      <w:proofErr w:type="spellStart"/>
-      <w:r>
-        <w:rPr>
-          <w:rFonts w:ascii="Sofia Pro Regular" w:hAnsi="Sofia Pro Regular"/>
-          <w:lang w:val="en-GB"/>
-        </w:rPr>
-        <w:t>zeichnest</w:t>
-      </w:r>
-      <w:proofErr w:type="spellEnd"/>
-      <w:r>
-        <w:rPr>
-          <w:rFonts w:ascii="Sofia Pro Regular" w:hAnsi="Sofia Pro Regular"/>
-          <w:lang w:val="en-GB"/>
-        </w:rPr>
-        <w:t xml:space="preserve">, </w:t>
-      </w:r>
-      <w:proofErr w:type="spellStart"/>
-      <w:r>
-        <w:rPr>
-          <w:rFonts w:ascii="Sofia Pro Regular" w:hAnsi="Sofia Pro Regular"/>
-          <w:lang w:val="en-GB"/>
-        </w:rPr>
-        <w:t>wird</w:t>
-      </w:r>
-      <w:proofErr w:type="spellEnd"/>
-      <w:r>
-        <w:rPr>
-          <w:rFonts w:ascii="Sofia Pro Regular" w:hAnsi="Sofia Pro Regular"/>
-          <w:lang w:val="en-GB"/>
-        </w:rPr>
-        <w:t xml:space="preserve"> </w:t>
-      </w:r>
-      <w:proofErr w:type="spellStart"/>
-      <w:r>
-        <w:rPr>
-          <w:rFonts w:ascii="Sofia Pro Regular" w:hAnsi="Sofia Pro Regular"/>
-          <w:lang w:val="en-GB"/>
-        </w:rPr>
-        <w:t>vom</w:t>
-      </w:r>
-      <w:proofErr w:type="spellEnd"/>
-      <w:r>
-        <w:rPr>
-          <w:rFonts w:ascii="Sofia Pro Regular" w:hAnsi="Sofia Pro Regular"/>
-          <w:lang w:val="en-GB"/>
-        </w:rPr>
-        <w:t xml:space="preserve"> Laser Cutter </w:t>
-      </w:r>
-      <w:proofErr w:type="spellStart"/>
-      <w:r>
-        <w:rPr>
-          <w:rFonts w:ascii="Sofia Pro Regular" w:hAnsi="Sofia Pro Regular"/>
-          <w:lang w:val="en-GB"/>
-        </w:rPr>
-        <w:t>graviert</w:t>
-      </w:r>
-      <w:proofErr w:type="spellEnd"/>
-      <w:r>
-        <w:rPr>
-          <w:rFonts w:ascii="Sofia Pro Regular" w:hAnsi="Sofia Pro Regular"/>
-          <w:lang w:val="en-GB"/>
-        </w:rPr>
-        <w:t xml:space="preserve"> und </w:t>
-      </w:r>
-      <w:proofErr w:type="spellStart"/>
-      <w:r>
-        <w:rPr>
-          <w:rFonts w:ascii="Sofia Pro Regular" w:hAnsi="Sofia Pro Regular"/>
-          <w:lang w:val="en-GB"/>
-        </w:rPr>
-        <w:t>sieht</w:t>
-      </w:r>
-      <w:proofErr w:type="spellEnd"/>
-      <w:r>
-        <w:rPr>
-          <w:rFonts w:ascii="Sofia Pro Regular" w:hAnsi="Sofia Pro Regular"/>
-          <w:lang w:val="en-GB"/>
-        </w:rPr>
-        <w:t xml:space="preserve"> so </w:t>
-      </w:r>
-      <w:proofErr w:type="spellStart"/>
-      <w:r>
-        <w:rPr>
-          <w:rFonts w:ascii="Sofia Pro Regular" w:hAnsi="Sofia Pro Regular"/>
-          <w:lang w:val="en-GB"/>
-        </w:rPr>
-        <w:t>aus</w:t>
-      </w:r>
-      <w:proofErr w:type="spellEnd"/>
-      <w:r>
-        <w:rPr>
-          <w:rFonts w:ascii="Sofia Pro Regular" w:hAnsi="Sofia Pro Regular"/>
-          <w:lang w:val="en-GB"/>
-        </w:rPr>
-        <w:t xml:space="preserve"> </w:t>
-      </w:r>
-      <w:proofErr w:type="spellStart"/>
-      <w:r>
-        <w:rPr>
-          <w:rFonts w:ascii="Sofia Pro Regular" w:hAnsi="Sofia Pro Regular"/>
-          <w:lang w:val="en-GB"/>
-        </w:rPr>
-        <w:t>wie</w:t>
-      </w:r>
-      <w:proofErr w:type="spellEnd"/>
-      <w:r>
-        <w:rPr>
-          <w:rFonts w:ascii="Sofia Pro Regular" w:hAnsi="Sofia Pro Regular"/>
-          <w:lang w:val="en-GB"/>
-        </w:rPr>
-        <w:t xml:space="preserve"> die </w:t>
-      </w:r>
-      <w:proofErr w:type="spellStart"/>
-      <w:r>
-        <w:rPr>
-          <w:rFonts w:ascii="Sofia Pro Regular" w:hAnsi="Sofia Pro Regular"/>
-          <w:lang w:val="en-GB"/>
-        </w:rPr>
-        <w:t>Schrift</w:t>
-      </w:r>
-      <w:proofErr w:type="spellEnd"/>
-      <w:r>
-        <w:rPr>
-          <w:rFonts w:ascii="Sofia Pro Regular" w:hAnsi="Sofia Pro Regular"/>
-          <w:lang w:val="en-GB"/>
-        </w:rPr>
-        <w:t xml:space="preserve"> und die </w:t>
-      </w:r>
-      <w:proofErr w:type="spellStart"/>
-      <w:r>
-        <w:rPr>
-          <w:rFonts w:ascii="Sofia Pro Regular" w:hAnsi="Sofia Pro Regular"/>
-          <w:lang w:val="en-GB"/>
-        </w:rPr>
-        <w:t>Lokomotive</w:t>
-      </w:r>
-      <w:proofErr w:type="spellEnd"/>
-      <w:r>
-        <w:rPr>
-          <w:rFonts w:ascii="Sofia Pro Regular" w:hAnsi="Sofia Pro Regular"/>
-          <w:lang w:val="en-GB"/>
-        </w:rPr>
-        <w:t xml:space="preserve"> auf der </w:t>
-      </w:r>
-      <w:proofErr w:type="spellStart"/>
-      <w:r>
-        <w:rPr>
-          <w:rFonts w:ascii="Sofia Pro Regular" w:hAnsi="Sofia Pro Regular"/>
-          <w:lang w:val="en-GB"/>
-        </w:rPr>
-        <w:t>Schachtel</w:t>
-      </w:r>
-      <w:proofErr w:type="spellEnd"/>
-      <w:r>
-        <w:rPr>
-          <w:rFonts w:ascii="Sofia Pro Regular" w:hAnsi="Sofia Pro Regular"/>
-          <w:lang w:val="en-GB"/>
-        </w:rPr>
-        <w:t xml:space="preserve"> </w:t>
-      </w:r>
-      <w:proofErr w:type="spellStart"/>
-      <w:r>
-        <w:rPr>
-          <w:rFonts w:ascii="Sofia Pro Regular" w:hAnsi="Sofia Pro Regular"/>
-          <w:lang w:val="en-GB"/>
-        </w:rPr>
-        <w:t>oben</w:t>
-      </w:r>
-      <w:proofErr w:type="spellEnd"/>
-      <w:r>
-        <w:rPr>
-          <w:rFonts w:ascii="Sofia Pro Regular" w:hAnsi="Sofia Pro Regular"/>
-          <w:lang w:val="en-GB"/>
-        </w:rPr>
-        <w:t xml:space="preserve"> </w:t>
-      </w:r>
-      <w:proofErr w:type="spellStart"/>
-      <w:r>
-        <w:rPr>
-          <w:rFonts w:ascii="Sofia Pro Regular" w:hAnsi="Sofia Pro Regular"/>
-          <w:lang w:val="en-GB"/>
-        </w:rPr>
-        <w:t>im</w:t>
-      </w:r>
-      <w:proofErr w:type="spellEnd"/>
-      <w:r>
-        <w:rPr>
-          <w:rFonts w:ascii="Sofia Pro Regular" w:hAnsi="Sofia Pro Regular"/>
-          <w:lang w:val="en-GB"/>
-        </w:rPr>
-        <w:t xml:space="preserve"> Bild</w:t>
+      <w:r>
+        <w:rPr>
+          <w:rFonts w:ascii="Sofia Pro Regular" w:hAnsi="Sofia Pro Regular"/>
+          <w:lang w:val="en-GB"/>
+        </w:rPr>
+        <w:t xml:space="preserve">Everything </w:t>
+      </w:r>
+      <w:r>
+        <w:rPr>
+          <w:rFonts w:ascii="Sofia Pro Regular" w:hAnsi="Sofia Pro Regular"/>
+          <w:lang w:val="en-GB"/>
+        </w:rPr>
+        <w:t>you draw on the box in</w:t>
+      </w:r>
+      <w:r>
+        <w:rPr>
+          <w:rFonts w:ascii="Sofia Pro Regular" w:hAnsi="Sofia Pro Regular"/>
+          <w:lang w:val="en-GB"/>
+        </w:rPr>
+        <w:t xml:space="preserve"> black will be engraved by the </w:t>
+      </w:r>
+      <w:r>
+        <w:rPr>
+          <w:rFonts w:ascii="Sofia Pro Regular" w:hAnsi="Sofia Pro Regular"/>
+          <w:lang w:val="en-GB"/>
+        </w:rPr>
+        <w:t>laser cutter</w:t>
       </w:r>
       <w:r>
         <w:rPr>
@@ -503,162 +306,87 @@
           <w:lang w:val="en-GB"/>
         </w:rPr>
         <w:t xml:space="preserve">. </w:t>
+      </w:r>
+      <w:r>
+        <w:rPr>
+          <w:rFonts w:ascii="Sofia Pro Regular" w:hAnsi="Sofia Pro Regular"/>
+          <w:lang w:val="en-GB"/>
+        </w:rPr>
+        <w:t>This will look like the</w:t>
+      </w:r>
+      <w:r>
+        <w:rPr>
+          <w:rFonts w:ascii="Sofia Pro Regular" w:hAnsi="Sofia Pro Regular"/>
+          <w:lang w:val="en-GB"/>
+        </w:rPr>
+        <w:t xml:space="preserve"> train and the </w:t>
+      </w:r>
+      <w:r>
+        <w:rPr>
+          <w:rFonts w:ascii="Sofia Pro Regular" w:hAnsi="Sofia Pro Regular"/>
+          <w:lang w:val="en-GB"/>
+        </w:rPr>
+        <w:t xml:space="preserve">writing on the box in the picture above. </w:t>
       </w:r>
     </w:p>
     <w:p>
       <w:pPr>
-        <w:pStyle w:val="Listenabsatz"/>
         <w:numPr>
           <w:ilvl w:val="0"/>
           <w:numId w:val="1"/>
         </w:numPr>
-        <w:spacing w:before="240" w:afterLines="100" w:after="240"/>
-        <w:contextualSpacing w:val="0"/>
+        <w:spacing w:before="120" w:after="120"/>
         <w:jc w:val="both"/>
         <w:rPr>
-          <w:rFonts w:ascii="Sofia Pro Regular" w:hAnsi="Sofia Pro Regular" w:cstheme="minorHAnsi"/>
-          <w:lang w:val="en-GB"/>
-        </w:rPr>
-      </w:pPr>
-      <w:proofErr w:type="spellStart"/>
-      <w:r>
-        <w:rPr>
-          <w:rFonts w:ascii="Sofia Pro Regular" w:hAnsi="Sofia Pro Regular" w:cstheme="minorHAnsi"/>
-          <w:lang w:val="en-GB"/>
-        </w:rPr>
-        <w:t>Beschrifte</w:t>
-      </w:r>
-      <w:proofErr w:type="spellEnd"/>
-      <w:r>
-        <w:rPr>
-          <w:rFonts w:ascii="Sofia Pro Regular" w:hAnsi="Sofia Pro Regular" w:cstheme="minorHAnsi"/>
+          <w:rFonts w:ascii="Sofia Pro Regular" w:hAnsi="Sofia Pro Regular"/>
+          <w:lang w:val="en-GB"/>
+        </w:rPr>
+      </w:pPr>
+      <w:r>
+        <w:rPr>
+          <w:rFonts w:ascii="Sofia Pro Regular" w:hAnsi="Sofia Pro Regular"/>
+          <w:lang w:val="en-GB"/>
+        </w:rPr>
+        <w:t xml:space="preserve">Add any text you want to your </w:t>
+      </w:r>
+      <w:r>
+        <w:rPr>
+          <w:rFonts w:ascii="Sofia Pro Regular" w:hAnsi="Sofia Pro Regular"/>
+          <w:lang w:val="en-GB"/>
+        </w:rPr>
+        <w:t xml:space="preserve">box </w:t>
+      </w:r>
+      <w:r>
+        <w:rPr>
+          <w:rFonts w:ascii="Sofia Pro Regular" w:hAnsi="Sofia Pro Regular"/>
+          <w:lang w:val="en-GB"/>
+        </w:rPr>
+        <w:t>–</w:t>
+      </w:r>
+      <w:r>
+        <w:rPr>
+          <w:rFonts w:ascii="Sofia Pro Regular" w:hAnsi="Sofia Pro Regular"/>
           <w:lang w:val="en-GB"/>
         </w:rPr>
         <w:t xml:space="preserve"> </w:t>
       </w:r>
-      <w:proofErr w:type="spellStart"/>
-      <w:r>
-        <w:rPr>
-          <w:rFonts w:ascii="Sofia Pro Regular" w:hAnsi="Sofia Pro Regular" w:cstheme="minorHAnsi"/>
-          <w:lang w:val="en-GB"/>
-        </w:rPr>
-        <w:t>deinen</w:t>
-      </w:r>
-      <w:proofErr w:type="spellEnd"/>
-      <w:r>
-        <w:rPr>
-          <w:rFonts w:ascii="Sofia Pro Regular" w:hAnsi="Sofia Pro Regular" w:cstheme="minorHAnsi"/>
-          <w:lang w:val="en-GB"/>
-        </w:rPr>
-        <w:t xml:space="preserve"> Sticker </w:t>
-      </w:r>
-      <w:proofErr w:type="spellStart"/>
-      <w:r>
-        <w:rPr>
-          <w:rFonts w:ascii="Sofia Pro Regular" w:hAnsi="Sofia Pro Regular" w:cstheme="minorHAnsi"/>
-          <w:lang w:val="en-GB"/>
-        </w:rPr>
-        <w:t>beliebig</w:t>
-      </w:r>
-      <w:proofErr w:type="spellEnd"/>
-      <w:r>
-        <w:rPr>
-          <w:rFonts w:ascii="Sofia Pro Regular" w:hAnsi="Sofia Pro Regular" w:cstheme="minorHAnsi"/>
-          <w:lang w:val="en-GB"/>
-        </w:rPr>
-        <w:t xml:space="preserve"> – </w:t>
-      </w:r>
-      <w:proofErr w:type="spellStart"/>
-      <w:r>
-        <w:rPr>
-          <w:rFonts w:ascii="Sofia Pro Regular" w:hAnsi="Sofia Pro Regular" w:cstheme="minorHAnsi"/>
-          <w:lang w:val="en-GB"/>
-        </w:rPr>
-        <w:t>z.B.</w:t>
-      </w:r>
-      <w:proofErr w:type="spellEnd"/>
-      <w:r>
-        <w:rPr>
-          <w:rFonts w:ascii="Sofia Pro Regular" w:hAnsi="Sofia Pro Regular" w:cstheme="minorHAnsi"/>
-          <w:lang w:val="en-GB"/>
-        </w:rPr>
-        <w:t xml:space="preserve"> </w:t>
-      </w:r>
-      <w:proofErr w:type="spellStart"/>
-      <w:r>
-        <w:rPr>
-          <w:rFonts w:ascii="Sofia Pro Regular" w:hAnsi="Sofia Pro Regular" w:cstheme="minorHAnsi"/>
-          <w:lang w:val="en-GB"/>
-        </w:rPr>
-        <w:t>mit</w:t>
-      </w:r>
-      <w:proofErr w:type="spellEnd"/>
-      <w:r>
-        <w:rPr>
-          <w:rFonts w:ascii="Sofia Pro Regular" w:hAnsi="Sofia Pro Regular" w:cstheme="minorHAnsi"/>
-          <w:lang w:val="en-GB"/>
-        </w:rPr>
-        <w:t xml:space="preserve"> </w:t>
-      </w:r>
-      <w:proofErr w:type="spellStart"/>
-      <w:r>
-        <w:rPr>
-          <w:rFonts w:ascii="Sofia Pro Regular" w:hAnsi="Sofia Pro Regular" w:cstheme="minorHAnsi"/>
-          <w:lang w:val="en-GB"/>
-        </w:rPr>
-        <w:t>deinem</w:t>
-      </w:r>
-      <w:proofErr w:type="spellEnd"/>
-      <w:r>
-        <w:rPr>
-          <w:rFonts w:ascii="Sofia Pro Regular" w:hAnsi="Sofia Pro Regular" w:cstheme="minorHAnsi"/>
-          <w:lang w:val="en-GB"/>
-        </w:rPr>
-        <w:t xml:space="preserve"> </w:t>
-      </w:r>
-      <w:proofErr w:type="spellStart"/>
-      <w:r>
-        <w:rPr>
-          <w:rFonts w:ascii="Sofia Pro Regular" w:hAnsi="Sofia Pro Regular" w:cstheme="minorHAnsi"/>
-          <w:lang w:val="en-GB"/>
-        </w:rPr>
-        <w:t>Namen</w:t>
-      </w:r>
-      <w:proofErr w:type="spellEnd"/>
-      <w:r>
-        <w:rPr>
-          <w:rFonts w:ascii="Sofia Pro Regular" w:hAnsi="Sofia Pro Regular" w:cstheme="minorHAnsi"/>
-          <w:lang w:val="en-GB"/>
-        </w:rPr>
-        <w:t xml:space="preserve">. </w:t>
-      </w:r>
-      <w:proofErr w:type="spellStart"/>
-      <w:r>
-        <w:rPr>
-          <w:rFonts w:ascii="Sofia Pro Regular" w:hAnsi="Sofia Pro Regular" w:cstheme="minorHAnsi"/>
-          <w:lang w:val="en-GB"/>
-        </w:rPr>
-        <w:t>Wähle</w:t>
-      </w:r>
-      <w:proofErr w:type="spellEnd"/>
-      <w:r>
-        <w:rPr>
-          <w:rFonts w:ascii="Sofia Pro Regular" w:hAnsi="Sofia Pro Regular" w:cstheme="minorHAnsi"/>
-          <w:lang w:val="en-GB"/>
-        </w:rPr>
-        <w:t xml:space="preserve"> links das </w:t>
+      <w:r>
+        <w:rPr>
+          <w:rFonts w:ascii="Sofia Pro Regular" w:hAnsi="Sofia Pro Regular"/>
+          <w:lang w:val="en-GB"/>
+        </w:rPr>
+        <w:t xml:space="preserve">for example your name. Select the </w:t>
       </w:r>
       <w:r>
         <w:rPr>
           <w:noProof/>
           <w:position w:val="-6"/>
-          <w:lang w:val="en-GB"/>
         </w:rPr>
         <w:drawing>
-          <wp:inline distT="0" distB="0" distL="0" distR="0" wp14:anchorId="6C2FC04E" wp14:editId="7EF16CB7">
+          <wp:inline distT="0" distB="0" distL="0" distR="0" wp14:anchorId="3CD43ABD" wp14:editId="34DE2DCB">
             <wp:extent cx="195580" cy="195580"/>
             <wp:effectExtent l="0" t="0" r="0" b="0"/>
-            <wp:docPr id="215" name="Grafik 215"/>
+            <wp:docPr id="12" name="Grafik 12"/>
             <wp:cNvGraphicFramePr>
               <a:graphicFrameLocks xmlns:a="http://schemas.openxmlformats.org/drawingml/2006/main" noChangeAspect="1"/>
             </wp:cNvGraphicFramePr>
@@ -670,7 +398,7 @@
                     <pic:cNvPicPr/>
                   </pic:nvPicPr>
                   <pic:blipFill>
-                    <a:blip r:embed="rId13">
+                    <a:blip r:embed="rId14">
                       <a:extLst>
                         <a:ext uri="{28A0092B-C50C-407E-A947-70E740481C1C}">
                           <a14:useLocalDpi xmlns:a14="http://schemas.microsoft.com/office/drawing/2010/main" val="0"/>
@@ -698,117 +426,33 @@
       </w:r>
       <w:r>
         <w:rPr>
-          <w:rFonts w:ascii="Sofia Pro Regular" w:hAnsi="Sofia Pro Regular" w:cstheme="minorHAnsi"/>
-          <w:lang w:val="en-GB"/>
-        </w:rPr>
-        <w:t xml:space="preserve"> Text-</w:t>
-      </w:r>
-      <w:proofErr w:type="spellStart"/>
-      <w:r>
-        <w:rPr>
-          <w:rFonts w:ascii="Sofia Pro Regular" w:hAnsi="Sofia Pro Regular" w:cstheme="minorHAnsi"/>
-          <w:lang w:val="en-GB"/>
-        </w:rPr>
-        <w:t>Werkzeug</w:t>
-      </w:r>
-      <w:proofErr w:type="spellEnd"/>
-      <w:r>
-        <w:rPr>
-          <w:rFonts w:ascii="Sofia Pro Regular" w:hAnsi="Sofia Pro Regular" w:cstheme="minorHAnsi"/>
-          <w:lang w:val="en-GB"/>
-        </w:rPr>
-        <w:t xml:space="preserve"> </w:t>
-      </w:r>
-      <w:proofErr w:type="spellStart"/>
-      <w:r>
-        <w:rPr>
-          <w:rFonts w:ascii="Sofia Pro Regular" w:hAnsi="Sofia Pro Regular" w:cstheme="minorHAnsi"/>
-          <w:lang w:val="en-GB"/>
-        </w:rPr>
-        <w:t>aus</w:t>
-      </w:r>
-      <w:proofErr w:type="spellEnd"/>
-      <w:r>
-        <w:rPr>
-          <w:rFonts w:ascii="Sofia Pro Regular" w:hAnsi="Sofia Pro Regular" w:cstheme="minorHAnsi"/>
-          <w:lang w:val="en-GB"/>
-        </w:rPr>
-        <w:t xml:space="preserve">, </w:t>
-      </w:r>
-      <w:proofErr w:type="spellStart"/>
-      <w:r>
-        <w:rPr>
-          <w:rFonts w:ascii="Sofia Pro Regular" w:hAnsi="Sofia Pro Regular" w:cstheme="minorHAnsi"/>
-          <w:lang w:val="en-GB"/>
-        </w:rPr>
-        <w:t>klicke</w:t>
-      </w:r>
-      <w:proofErr w:type="spellEnd"/>
-      <w:r>
-        <w:rPr>
-          <w:rFonts w:ascii="Sofia Pro Regular" w:hAnsi="Sofia Pro Regular" w:cstheme="minorHAnsi"/>
-          <w:lang w:val="en-GB"/>
-        </w:rPr>
-        <w:t xml:space="preserve"> in </w:t>
-      </w:r>
-      <w:proofErr w:type="spellStart"/>
-      <w:r>
-        <w:rPr>
-          <w:rFonts w:ascii="Sofia Pro Regular" w:hAnsi="Sofia Pro Regular" w:cstheme="minorHAnsi"/>
-          <w:lang w:val="en-GB"/>
-        </w:rPr>
-        <w:t>deinen</w:t>
-      </w:r>
-      <w:proofErr w:type="spellEnd"/>
-      <w:r>
-        <w:rPr>
-          <w:rFonts w:ascii="Sofia Pro Regular" w:hAnsi="Sofia Pro Regular" w:cstheme="minorHAnsi"/>
-          <w:lang w:val="en-GB"/>
-        </w:rPr>
-        <w:t xml:space="preserve"> Sticker und </w:t>
-      </w:r>
-      <w:proofErr w:type="spellStart"/>
-      <w:r>
-        <w:rPr>
-          <w:rFonts w:ascii="Sofia Pro Regular" w:hAnsi="Sofia Pro Regular" w:cstheme="minorHAnsi"/>
-          <w:lang w:val="en-GB"/>
-        </w:rPr>
-        <w:t>schreibe</w:t>
-      </w:r>
-      <w:proofErr w:type="spellEnd"/>
-      <w:r>
-        <w:rPr>
-          <w:rFonts w:ascii="Sofia Pro Regular" w:hAnsi="Sofia Pro Regular" w:cstheme="minorHAnsi"/>
-          <w:lang w:val="en-GB"/>
-        </w:rPr>
-        <w:t xml:space="preserve"> </w:t>
-      </w:r>
-      <w:proofErr w:type="spellStart"/>
-      <w:r>
-        <w:rPr>
-          <w:rFonts w:ascii="Sofia Pro Regular" w:hAnsi="Sofia Pro Regular" w:cstheme="minorHAnsi"/>
-          <w:lang w:val="en-GB"/>
-        </w:rPr>
-        <w:t>los</w:t>
-      </w:r>
-      <w:proofErr w:type="spellEnd"/>
-      <w:r>
-        <w:rPr>
-          <w:rFonts w:ascii="Sofia Pro Regular" w:hAnsi="Sofia Pro Regular" w:cstheme="minorHAnsi"/>
-          <w:lang w:val="en-GB"/>
-        </w:rPr>
-        <w:t>.</w:t>
+          <w:rFonts w:ascii="Sofia Pro Regular" w:hAnsi="Sofia Pro Regular"/>
+          <w:lang w:val="en-GB"/>
+        </w:rPr>
+        <w:t xml:space="preserve"> text tool from the bar on the left and click into the shape </w:t>
+      </w:r>
+      <w:r>
+        <w:rPr>
+          <w:rFonts w:ascii="Sofia Pro Regular" w:hAnsi="Sofia Pro Regular"/>
+          <w:lang w:val="en-GB"/>
+        </w:rPr>
+        <w:t>of your box</w:t>
+      </w:r>
+      <w:r>
+        <w:rPr>
+          <w:rFonts w:ascii="Sofia Pro Regular" w:hAnsi="Sofia Pro Regular"/>
+          <w:lang w:val="en-GB"/>
+        </w:rPr>
+        <w:t xml:space="preserve"> before to type. </w:t>
       </w:r>
     </w:p>
     <w:p>
       <w:pPr>
-        <w:pStyle w:val="Listenabsatz"/>
         <w:numPr>
           <w:ilvl w:val="0"/>
           <w:numId w:val="1"/>
         </w:numPr>
         <w:spacing w:before="120" w:after="120"/>
-        <w:contextualSpacing w:val="0"/>
         <w:jc w:val="both"/>
         <w:rPr>
           <w:rFonts w:ascii="Sofia Pro Regular" w:hAnsi="Sofia Pro Regular"/>
@@ -821,106 +465,8 @@
           <w:noProof/>
           <w:lang w:val="en-GB"/>
         </w:rPr>
-        <mc:AlternateContent>
-          <mc:Choice Requires="wps">
-            <w:drawing>
-              <wp:anchor distT="0" distB="0" distL="114300" distR="114300" simplePos="0" relativeHeight="251661312" behindDoc="0" locked="0" layoutInCell="1" allowOverlap="1" wp14:anchorId="1356647D" wp14:editId="66963DA5">
-                <wp:simplePos x="0" y="0"/>
-                <wp:positionH relativeFrom="column">
-                  <wp:posOffset>3643629</wp:posOffset>
-                </wp:positionH>
-                <wp:positionV relativeFrom="paragraph">
-                  <wp:posOffset>196215</wp:posOffset>
-                </wp:positionV>
-                <wp:extent cx="923925" cy="295275"/>
-                <wp:effectExtent l="38100" t="19050" r="9525" b="66675"/>
-                <wp:wrapNone/>
-                <wp:docPr id="949931203" name="Gerade Verbindung mit Pfeil 3"/>
-                <wp:cNvGraphicFramePr/>
-                <a:graphic xmlns:a="http://schemas.openxmlformats.org/drawingml/2006/main">
-                  <a:graphicData uri="http://schemas.microsoft.com/office/word/2010/wordprocessingShape">
-                    <wps:wsp>
-                      <wps:cNvCnPr/>
-                      <wps:spPr>
-                        <a:xfrm flipH="1">
-                          <a:off x="0" y="0"/>
-                          <a:ext cx="923925" cy="295275"/>
-                        </a:xfrm>
-                        <a:prstGeom prst="straightConnector1">
-                          <a:avLst/>
-                        </a:prstGeom>
-                        <a:ln w="38100">
-                          <a:solidFill>
-                            <a:srgbClr val="FF0000"/>
-                          </a:solidFill>
-                          <a:tailEnd type="triangle"/>
-                        </a:ln>
-                      </wps:spPr>
-                      <wps:style>
-                        <a:lnRef idx="1">
-                          <a:schemeClr val="accent1"/>
-                        </a:lnRef>
-                        <a:fillRef idx="0">
-                          <a:schemeClr val="accent1"/>
-                        </a:fillRef>
-                        <a:effectRef idx="0">
-                          <a:schemeClr val="accent1"/>
-                        </a:effectRef>
-                        <a:fontRef idx="minor">
-                          <a:schemeClr val="tx1"/>
-                        </a:fontRef>
-                      </wps:style>
-                      <wps:bodyPr/>
-                    </wps:wsp>
-                  </a:graphicData>
-                </a:graphic>
-                <wp14:sizeRelH relativeFrom="margin">
-                  <wp14:pctWidth>0</wp14:pctWidth>
-                </wp14:sizeRelH>
-                <wp14:sizeRelV relativeFrom="margin">
-                  <wp14:pctHeight>0</wp14:pctHeight>
-                </wp14:sizeRelV>
-              </wp:anchor>
-            </w:drawing>
-          </mc:Choice>
-          <mc:Fallback>
-            <w:pict>
-              <v:shapetype w14:anchorId="1E9FE7C0" id="_x0000_t32" coordsize="21600,21600" o:spt="32" o:oned="t" path="m,l21600,21600e" filled="f">
-                <v:path arrowok="t" fillok="f" o:connecttype="none"/>
-                <o:lock v:ext="edit" shapetype="t"/>
-              </v:shapetype>
-              <v:shape id="Gerade Verbindung mit Pfeil 3" o:spid="_x0000_s1026" type="#_x0000_t32" style="position:absolute;margin-left:286.9pt;margin-top:15.45pt;width:72.75pt;height:23.25pt;flip:x;z-index:251661312;visibility:visible;mso-wrap-style:square;mso-width-percent:0;mso-height-percent:0;mso-wrap-distance-left:9pt;mso-wrap-distance-top:0;mso-wrap-distance-right:9pt;mso-wrap-distance-bottom:0;mso-position-horizontal:absolute;mso-position-horizontal-relative:text;mso-position-vertical:absolute;mso-position-vertical-relative:text;mso-width-percent:0;mso-height-percent:0;mso-width-relative:margin;mso-height-relative:margin" o:gfxdata="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" strokecolor="red" strokeweight="3pt">
-                <v:stroke endarrow="block" joinstyle="miter"/>
-              </v:shape>
-            </w:pict>
-          </mc:Fallback>
-        </mc:AlternateContent>
-      </w:r>
-      <w:proofErr w:type="spellStart"/>
-      <w:r>
-        <w:rPr>
-          <w:rFonts w:ascii="Sofia Pro Regular" w:hAnsi="Sofia Pro Regular"/>
-          <w:lang w:val="en-GB"/>
-        </w:rPr>
-        <w:t>Über</w:t>
-      </w:r>
-      <w:proofErr w:type="spellEnd"/>
-      <w:r>
-        <w:rPr>
-          <w:rFonts w:ascii="Sofia Pro Regular" w:hAnsi="Sofia Pro Regular"/>
-          <w:lang w:val="en-GB"/>
-        </w:rPr>
-        <w:t xml:space="preserve"> der </w:t>
-      </w:r>
-      <w:proofErr w:type="spellStart"/>
-      <w:r>
-        <w:rPr>
-          <w:rFonts w:ascii="Sofia Pro Regular" w:hAnsi="Sofia Pro Regular"/>
-          <w:lang w:val="en-GB"/>
-        </w:rPr>
-        <w:t>Arbeitsfläche</w:t>
-      </w:r>
-      <w:proofErr w:type="spellEnd"/>
+        <w:t>You can change</w:t>
+      </w:r>
       <w:r>
         <w:rPr>
           <w:rFonts w:ascii="Sofia Pro Regular" w:hAnsi="Sofia Pro Regular"/>
@@ -928,47 +474,22 @@
         </w:rPr>
         <w:t xml:space="preserve"> </w:t>
       </w:r>
-      <w:proofErr w:type="spellStart"/>
-      <w:r>
-        <w:rPr>
-          <w:rFonts w:ascii="Sofia Pro Regular" w:hAnsi="Sofia Pro Regular"/>
-          <w:lang w:val="en-GB"/>
-        </w:rPr>
-        <w:t>kannst</w:t>
-      </w:r>
-      <w:proofErr w:type="spellEnd"/>
-      <w:r>
-        <w:rPr>
-          <w:rFonts w:ascii="Sofia Pro Regular" w:hAnsi="Sofia Pro Regular"/>
-          <w:lang w:val="en-GB"/>
-        </w:rPr>
-        <w:t xml:space="preserve"> du </w:t>
-      </w:r>
-      <w:proofErr w:type="spellStart"/>
-      <w:r>
-        <w:rPr>
-          <w:rFonts w:ascii="Sofia Pro Regular" w:hAnsi="Sofia Pro Regular"/>
-          <w:lang w:val="en-GB"/>
-        </w:rPr>
-        <w:t>bei</w:t>
-      </w:r>
-      <w:proofErr w:type="spellEnd"/>
-      <w:r>
-        <w:rPr>
-          <w:rFonts w:ascii="Sofia Pro Regular" w:hAnsi="Sofia Pro Regular"/>
-          <w:lang w:val="en-GB"/>
-        </w:rPr>
-        <w:t xml:space="preserve"> den </w:t>
-      </w:r>
-      <w:proofErr w:type="spellStart"/>
-      <w:r>
-        <w:rPr>
-          <w:rFonts w:ascii="Sofia Pro Regular" w:hAnsi="Sofia Pro Regular"/>
-          <w:lang w:val="en-GB"/>
-        </w:rPr>
-        <w:t>Textoptionen</w:t>
-      </w:r>
-      <w:proofErr w:type="spellEnd"/>
+      <w:r>
+        <w:rPr>
+          <w:rFonts w:ascii="Sofia Pro Regular" w:hAnsi="Sofia Pro Regular"/>
+          <w:color w:val="FF0000"/>
+          <w:lang w:val="en-GB"/>
+        </w:rPr>
+        <w:t xml:space="preserve">the font and </w:t>
+      </w:r>
+      <w:r>
+        <w:rPr>
+          <w:rFonts w:ascii="Sofia Pro Regular" w:hAnsi="Sofia Pro Regular"/>
+          <w:color w:val="FF0000"/>
+          <w:lang w:val="en-GB"/>
+        </w:rPr>
+        <w:t>letter size</w:t>
+      </w:r>
       <w:r>
         <w:rPr>
           <w:rFonts w:ascii="Sofia Pro Regular" w:hAnsi="Sofia Pro Regular"/>
@@ -976,90 +497,20 @@
         </w:rPr>
         <w:t xml:space="preserve"> </w:t>
       </w:r>
-      <w:proofErr w:type="spellStart"/>
-      <w:r>
-        <w:rPr>
-          <w:rFonts w:ascii="Sofia Pro Regular" w:hAnsi="Sofia Pro Regular"/>
-          <w:lang w:val="en-GB"/>
-        </w:rPr>
-        <w:t>auch</w:t>
-      </w:r>
-      <w:proofErr w:type="spellEnd"/>
-      <w:r>
-        <w:rPr>
-          <w:rFonts w:ascii="Sofia Pro Regular" w:hAnsi="Sofia Pro Regular"/>
-          <w:lang w:val="en-GB"/>
-        </w:rPr>
-        <w:t xml:space="preserve"> </w:t>
-      </w:r>
-      <w:r>
-        <w:rPr>
-          <w:rFonts w:ascii="Sofia Pro Regular" w:hAnsi="Sofia Pro Regular"/>
-          <w:color w:val="FF0000"/>
-          <w:lang w:val="en-GB"/>
-        </w:rPr>
-        <w:t xml:space="preserve">die </w:t>
-      </w:r>
-      <w:proofErr w:type="spellStart"/>
-      <w:r>
-        <w:rPr>
-          <w:rFonts w:ascii="Sofia Pro Regular" w:hAnsi="Sofia Pro Regular"/>
-          <w:b/>
-          <w:bCs/>
-          <w:color w:val="FF0000"/>
-          <w:lang w:val="en-GB"/>
-        </w:rPr>
-        <w:t>Schriftart</w:t>
-      </w:r>
-      <w:proofErr w:type="spellEnd"/>
-      <w:r>
-        <w:rPr>
-          <w:rFonts w:ascii="Sofia Pro Regular" w:hAnsi="Sofia Pro Regular"/>
-          <w:b/>
-          <w:bCs/>
-          <w:color w:val="FF0000"/>
-          <w:lang w:val="en-GB"/>
-        </w:rPr>
-        <w:t xml:space="preserve"> und </w:t>
-      </w:r>
-      <w:r>
-        <w:rPr>
-          <w:rFonts w:ascii="Sofia Pro Regular" w:hAnsi="Sofia Pro Regular"/>
-          <w:b/>
-          <w:bCs/>
-          <w:color w:val="FF0000"/>
-          <w:lang w:val="en-GB"/>
-        </w:rPr>
-        <w:t>-</w:t>
-      </w:r>
-      <w:proofErr w:type="spellStart"/>
-      <w:r>
-        <w:rPr>
-          <w:rFonts w:ascii="Sofia Pro Regular" w:hAnsi="Sofia Pro Regular"/>
-          <w:b/>
-          <w:bCs/>
-          <w:color w:val="FF0000"/>
-          <w:lang w:val="en-GB"/>
-        </w:rPr>
-        <w:t>größe</w:t>
-      </w:r>
-      <w:proofErr w:type="spellEnd"/>
-      <w:r>
-        <w:rPr>
-          <w:rFonts w:ascii="Sofia Pro Regular" w:hAnsi="Sofia Pro Regular"/>
-          <w:lang w:val="en-GB"/>
-        </w:rPr>
-        <w:t xml:space="preserve"> </w:t>
-      </w:r>
-      <w:proofErr w:type="spellStart"/>
-      <w:r>
-        <w:rPr>
-          <w:rFonts w:ascii="Sofia Pro Regular" w:hAnsi="Sofia Pro Regular"/>
-          <w:lang w:val="en-GB"/>
-        </w:rPr>
-        <w:t>verändern</w:t>
-      </w:r>
-      <w:proofErr w:type="spellEnd"/>
+      <w:r>
+        <w:rPr>
+          <w:rFonts w:ascii="Sofia Pro Regular" w:hAnsi="Sofia Pro Regular"/>
+          <w:lang w:val="en-GB"/>
+        </w:rPr>
+        <w:t xml:space="preserve">in the top left </w:t>
+      </w:r>
+      <w:r>
+        <w:rPr>
+          <w:rFonts w:ascii="Sofia Pro Regular" w:hAnsi="Sofia Pro Regular"/>
+          <w:lang w:val="en-GB"/>
+        </w:rPr>
+        <w:t>menu</w:t>
+      </w:r>
       <w:r>
         <w:rPr>
           <w:rFonts w:ascii="Sofia Pro Regular" w:hAnsi="Sofia Pro Regular"/>
@@ -1096,7 +547,7 @@
         <mc:AlternateContent>
           <mc:Choice Requires="wpg">
             <w:drawing>
-              <wp:inline distT="0" distB="0" distL="0" distR="0" wp14:anchorId="5725A22C" wp14:editId="078DD363">
+              <wp:inline distT="0" distB="0" distL="0" distR="0" wp14:anchorId="5725A22C" wp14:editId="5C39F633">
                 <wp:extent cx="4476750" cy="1609725"/>
                 <wp:effectExtent l="19050" t="19050" r="0" b="9525"/>
                 <wp:docPr id="2104855645" name="Gruppieren 2"/>
@@ -1121,7 +572,7 @@
                           </pic:cNvPicPr>
                         </pic:nvPicPr>
                         <pic:blipFill rotWithShape="1">
-                          <a:blip r:embed="rId14">
+                          <a:blip r:embed="rId15">
                             <a:extLst>
                               <a:ext uri="{28A0092B-C50C-407E-A947-70E740481C1C}">
                                 <a14:useLocalDpi xmlns:a14="http://schemas.microsoft.com/office/drawing/2010/main" val="0"/>
@@ -1199,7 +650,7 @@
           </mc:Choice>
           <mc:Fallback>
             <w:pict>
-              <v:group w14:anchorId="449A8ABF" id="Gruppieren 2" o:spid="_x0000_s1026" style="width:352.5pt;height:126.75pt;mso-position-horizontal-relative:char;mso-position-vertical-relative:line" coordorigin="-190,-285" coordsize="41624,13696" o:gfxdata="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">
+              <v:group w14:anchorId="237FDD7E" id="Gruppieren 2" o:spid="_x0000_s1026" style="width:352.5pt;height:126.75pt;mso-position-horizontal-relative:char;mso-position-vertical-relative:line" coordorigin="-190,-285" coordsize="41624,13696" o:gfxdata="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">
                 <v:shapetype id="_x0000_t75" coordsize="21600,21600" o:spt="75" o:preferrelative="t" path="m@4@5l@4@11@9@11@9@5xe" filled="f" stroked="f">
                   <v:stroke joinstyle="miter"/>
                   <v:formulas>
@@ -1220,7 +671,7 @@
                   <o:lock v:ext="edit" aspectratio="t"/>
                 </v:shapetype>
                 <v:shape id="Grafik 10" o:spid="_x0000_s1027" type="#_x0000_t75" style="position:absolute;top:28;width:41433;height:13383;visibility:visible;mso-wrap-style:square" o:gfxdata="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">
-                  <v:imagedata r:id="rId15" o:title="" croptop="1567f" cropbottom="1597f" cropright="10849f"/>
+                  <v:imagedata r:id="rId16" o:title="" croptop="1567f" cropbottom="1597f" cropright="10849f"/>
                 </v:shape>
                 <v:roundrect id="Rechteck: abgerundete Ecken 1" o:spid="_x0000_s1028" style="position:absolute;left:-190;top:-285;width:25859;height:3160;visibility:visible;mso-wrap-style:square;v-text-anchor:middle" arcsize="10923f" o:gfxdata="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" filled="f" strokecolor="red" strokeweight="3pt">
                   <v:stroke joinstyle="miter"/>
@@ -1240,204 +691,62 @@
           <w:numId w:val="1"/>
         </w:numPr>
         <w:spacing w:before="240" w:afterLines="100" w:after="240"/>
-        <w:contextualSpacing w:val="0"/>
         <w:jc w:val="both"/>
         <w:rPr>
           <w:rFonts w:ascii="Sofia Pro Regular" w:hAnsi="Sofia Pro Regular" w:cstheme="minorHAnsi"/>
           <w:lang w:val="en-GB"/>
         </w:rPr>
       </w:pPr>
-      <w:proofErr w:type="spellStart"/>
-      <w:r>
-        <w:rPr>
-          <w:rFonts w:ascii="Sofia Pro Regular" w:hAnsi="Sofia Pro Regular" w:cstheme="minorHAnsi"/>
-          <w:lang w:val="en-GB"/>
-        </w:rPr>
-        <w:t>Wenn</w:t>
-      </w:r>
-      <w:proofErr w:type="spellEnd"/>
-      <w:r>
-        <w:rPr>
-          <w:rFonts w:ascii="Sofia Pro Regular" w:hAnsi="Sofia Pro Regular" w:cstheme="minorHAnsi"/>
-          <w:lang w:val="en-GB"/>
-        </w:rPr>
-        <w:t xml:space="preserve"> du </w:t>
-      </w:r>
-      <w:proofErr w:type="spellStart"/>
-      <w:r>
-        <w:rPr>
-          <w:rFonts w:ascii="Sofia Pro Regular" w:hAnsi="Sofia Pro Regular" w:cstheme="minorHAnsi"/>
+      <w:r>
+        <w:rPr>
+          <w:rFonts w:ascii="Sofia Pro Regular" w:hAnsi="Sofia Pro Regular"/>
+          <w:lang w:val="en-GB"/>
+        </w:rPr>
+        <w:t xml:space="preserve">If you want to </w:t>
+      </w:r>
+      <w:r>
+        <w:rPr>
+          <w:rFonts w:ascii="Sofia Pro Regular" w:hAnsi="Sofia Pro Regular"/>
           <w:b/>
           <w:bCs/>
           <w:color w:val="7030A0"/>
           <w:lang w:val="en-GB"/>
         </w:rPr>
-        <w:t>Objekte</w:t>
-      </w:r>
-      <w:proofErr w:type="spellEnd"/>
-      <w:r>
-        <w:rPr>
-          <w:rFonts w:ascii="Sofia Pro Regular" w:hAnsi="Sofia Pro Regular" w:cstheme="minorHAnsi"/>
+        <w:t xml:space="preserve">move object </w:t>
+      </w:r>
+      <w:r>
+        <w:rPr>
+          <w:rFonts w:ascii="Sofia Pro Regular" w:hAnsi="Sofia Pro Regular"/>
+          <w:lang w:val="en-GB"/>
+        </w:rPr>
+        <w:t xml:space="preserve">or </w:t>
+      </w:r>
+      <w:r>
+        <w:rPr>
+          <w:rFonts w:ascii="Sofia Pro Regular" w:hAnsi="Sofia Pro Regular"/>
           <w:b/>
           <w:bCs/>
           <w:color w:val="7030A0"/>
           <w:lang w:val="en-GB"/>
         </w:rPr>
-        <w:t xml:space="preserve"> </w:t>
-      </w:r>
-      <w:proofErr w:type="spellStart"/>
-      <w:r>
-        <w:rPr>
-          <w:rFonts w:ascii="Sofia Pro Regular" w:hAnsi="Sofia Pro Regular" w:cstheme="minorHAnsi"/>
-          <w:b/>
-          <w:bCs/>
-          <w:color w:val="7030A0"/>
-          <w:lang w:val="en-GB"/>
-        </w:rPr>
-        <w:t>verschieben</w:t>
-      </w:r>
-      <w:proofErr w:type="spellEnd"/>
-      <w:r>
-        <w:rPr>
-          <w:rFonts w:ascii="Sofia Pro Regular" w:hAnsi="Sofia Pro Regular" w:cstheme="minorHAnsi"/>
-          <w:color w:val="7030A0"/>
-          <w:lang w:val="en-GB"/>
-        </w:rPr>
-        <w:t xml:space="preserve"> </w:t>
-      </w:r>
-      <w:proofErr w:type="spellStart"/>
-      <w:r>
-        <w:rPr>
-          <w:rFonts w:ascii="Sofia Pro Regular" w:hAnsi="Sofia Pro Regular" w:cstheme="minorHAnsi"/>
-          <w:lang w:val="en-GB"/>
-        </w:rPr>
-        <w:t>oder</w:t>
-      </w:r>
-      <w:proofErr w:type="spellEnd"/>
-      <w:r>
-        <w:rPr>
-          <w:rFonts w:ascii="Sofia Pro Regular" w:hAnsi="Sofia Pro Regular" w:cstheme="minorHAnsi"/>
-          <w:lang w:val="en-GB"/>
-        </w:rPr>
-        <w:t xml:space="preserve"> </w:t>
-      </w:r>
-      <w:proofErr w:type="spellStart"/>
-      <w:r>
-        <w:rPr>
-          <w:rFonts w:ascii="Sofia Pro Regular" w:hAnsi="Sofia Pro Regular" w:cstheme="minorHAnsi"/>
-          <w:lang w:val="en-GB"/>
-        </w:rPr>
-        <w:t>ihre</w:t>
-      </w:r>
-      <w:proofErr w:type="spellEnd"/>
-      <w:r>
-        <w:rPr>
-          <w:rFonts w:ascii="Sofia Pro Regular" w:hAnsi="Sofia Pro Regular" w:cstheme="minorHAnsi"/>
-          <w:lang w:val="en-GB"/>
-        </w:rPr>
-        <w:t xml:space="preserve"> </w:t>
-      </w:r>
-      <w:proofErr w:type="spellStart"/>
-      <w:r>
-        <w:rPr>
-          <w:rFonts w:ascii="Sofia Pro Regular" w:hAnsi="Sofia Pro Regular" w:cstheme="minorHAnsi"/>
-          <w:b/>
-          <w:bCs/>
-          <w:color w:val="7030A0"/>
-          <w:lang w:val="en-GB"/>
-        </w:rPr>
-        <w:t>Größe</w:t>
-      </w:r>
-      <w:proofErr w:type="spellEnd"/>
-      <w:r>
-        <w:rPr>
-          <w:rFonts w:ascii="Sofia Pro Regular" w:hAnsi="Sofia Pro Regular" w:cstheme="minorHAnsi"/>
-          <w:b/>
-          <w:bCs/>
-          <w:color w:val="7030A0"/>
-          <w:lang w:val="en-GB"/>
-        </w:rPr>
-        <w:t xml:space="preserve"> </w:t>
-      </w:r>
-      <w:proofErr w:type="spellStart"/>
-      <w:r>
-        <w:rPr>
-          <w:rFonts w:ascii="Sofia Pro Regular" w:hAnsi="Sofia Pro Regular" w:cstheme="minorHAnsi"/>
-          <w:b/>
-          <w:bCs/>
-          <w:color w:val="7030A0"/>
-          <w:lang w:val="en-GB"/>
-        </w:rPr>
-        <w:t>ändern</w:t>
-      </w:r>
-      <w:proofErr w:type="spellEnd"/>
-      <w:r>
-        <w:rPr>
-          <w:rFonts w:ascii="Sofia Pro Regular" w:hAnsi="Sofia Pro Regular" w:cstheme="minorHAnsi"/>
-          <w:color w:val="00B0F0"/>
-          <w:lang w:val="en-GB"/>
-        </w:rPr>
-        <w:t xml:space="preserve"> </w:t>
-      </w:r>
-      <w:proofErr w:type="spellStart"/>
-      <w:r>
-        <w:rPr>
-          <w:rFonts w:ascii="Sofia Pro Regular" w:hAnsi="Sofia Pro Regular" w:cstheme="minorHAnsi"/>
-          <w:lang w:val="en-GB"/>
-        </w:rPr>
-        <w:t>möchtest</w:t>
-      </w:r>
-      <w:proofErr w:type="spellEnd"/>
-      <w:r>
-        <w:rPr>
-          <w:rFonts w:ascii="Sofia Pro Regular" w:hAnsi="Sofia Pro Regular" w:cstheme="minorHAnsi"/>
-          <w:lang w:val="en-GB"/>
-        </w:rPr>
-        <w:t xml:space="preserve">, </w:t>
-      </w:r>
-      <w:proofErr w:type="spellStart"/>
-      <w:r>
-        <w:rPr>
-          <w:rFonts w:ascii="Sofia Pro Regular" w:hAnsi="Sofia Pro Regular" w:cstheme="minorHAnsi"/>
-          <w:lang w:val="en-GB"/>
-        </w:rPr>
-        <w:t>wähle</w:t>
-      </w:r>
-      <w:proofErr w:type="spellEnd"/>
-      <w:r>
-        <w:rPr>
-          <w:rFonts w:ascii="Sofia Pro Regular" w:hAnsi="Sofia Pro Regular" w:cstheme="minorHAnsi"/>
-          <w:lang w:val="en-GB"/>
-        </w:rPr>
-        <w:t xml:space="preserve"> </w:t>
-      </w:r>
-      <w:proofErr w:type="spellStart"/>
-      <w:r>
-        <w:rPr>
-          <w:rFonts w:ascii="Sofia Pro Regular" w:hAnsi="Sofia Pro Regular" w:cstheme="minorHAnsi"/>
-          <w:lang w:val="en-GB"/>
-        </w:rPr>
-        <w:t>vorher</w:t>
-      </w:r>
-      <w:proofErr w:type="spellEnd"/>
-      <w:r>
-        <w:rPr>
-          <w:rFonts w:ascii="Sofia Pro Regular" w:hAnsi="Sofia Pro Regular" w:cstheme="minorHAnsi"/>
-          <w:lang w:val="en-GB"/>
-        </w:rPr>
-        <w:t xml:space="preserve"> das </w:t>
+        <w:t>change the size</w:t>
+      </w:r>
+      <w:r>
+        <w:rPr>
+          <w:rFonts w:ascii="Sofia Pro Regular" w:hAnsi="Sofia Pro Regular"/>
+          <w:lang w:val="en-GB"/>
+        </w:rPr>
+        <w:t xml:space="preserve">, choose the </w:t>
       </w:r>
       <w:r>
         <w:rPr>
           <w:noProof/>
-          <w:position w:val="-10"/>
-          <w:lang w:val="en-GB"/>
         </w:rPr>
         <w:drawing>
-          <wp:inline distT="0" distB="0" distL="0" distR="0" wp14:anchorId="5EB5BC9F" wp14:editId="7D11FA32">
+          <wp:inline distT="0" distB="0" distL="0" distR="0" wp14:anchorId="0BD59C1F" wp14:editId="1CD3026B">
             <wp:extent cx="276225" cy="234023"/>
             <wp:effectExtent l="0" t="0" r="0" b="0"/>
-            <wp:docPr id="226" name="Grafik 226" descr="Ein Bild, das weiß, Schwarz enthält.&#10;&#10;Automatisch generierte Beschreibung"/>
+            <wp:docPr id="226" name="Picture 226"/>
             <wp:cNvGraphicFramePr>
               <a:graphicFrameLocks xmlns:a="http://schemas.openxmlformats.org/drawingml/2006/main" noChangeAspect="1"/>
             </wp:cNvGraphicFramePr>
@@ -1445,11 +754,11 @@
               <a:graphicData uri="http://schemas.openxmlformats.org/drawingml/2006/picture">
                 <pic:pic xmlns:pic="http://schemas.openxmlformats.org/drawingml/2006/picture">
                   <pic:nvPicPr>
-                    <pic:cNvPr id="226" name="Grafik 226" descr="Ein Bild, das weiß, Schwarz enthält.&#10;&#10;Automatisch generierte Beschreibung"/>
+                    <pic:cNvPr id="0" name="Grafik 226"/>
                     <pic:cNvPicPr/>
                   </pic:nvPicPr>
                   <pic:blipFill>
-                    <a:blip r:embed="rId16" cstate="print">
+                    <a:blip r:embed="rId17" cstate="print">
                       <a:extLst>
                         <a:ext uri="{28A0092B-C50C-407E-A947-70E740481C1C}">
                           <a14:useLocalDpi xmlns:a14="http://schemas.microsoft.com/office/drawing/2010/main" val="0"/>
@@ -1475,133 +784,39 @@
           </wp:inline>
         </w:drawing>
       </w:r>
-      <w:proofErr w:type="spellStart"/>
-      <w:r>
-        <w:rPr>
-          <w:rFonts w:ascii="Sofia Pro Regular" w:hAnsi="Sofia Pro Regular" w:cstheme="minorHAnsi"/>
+      <w:r>
+        <w:rPr>
+          <w:rFonts w:ascii="Sofia Pro Regular" w:hAnsi="Sofia Pro Regular"/>
+          <w:lang w:val="en-GB"/>
+        </w:rPr>
+        <w:t xml:space="preserve"> </w:t>
+      </w:r>
+      <w:r>
+        <w:rPr>
+          <w:rFonts w:ascii="Sofia Pro Regular" w:hAnsi="Sofia Pro Regular"/>
           <w:b/>
           <w:bCs/>
           <w:color w:val="7030A0"/>
           <w:lang w:val="en-GB"/>
         </w:rPr>
-        <w:t>Pfeil-Werkzeug</w:t>
-      </w:r>
-      <w:proofErr w:type="spellEnd"/>
-      <w:r>
-        <w:rPr>
-          <w:rFonts w:ascii="Sofia Pro Regular" w:hAnsi="Sofia Pro Regular" w:cstheme="minorHAnsi"/>
-          <w:color w:val="00B0F0"/>
-          <w:lang w:val="en-GB"/>
-        </w:rPr>
-        <w:t xml:space="preserve"> </w:t>
-      </w:r>
-      <w:proofErr w:type="spellStart"/>
-      <w:r>
-        <w:rPr>
-          <w:rFonts w:ascii="Sofia Pro Regular" w:hAnsi="Sofia Pro Regular" w:cstheme="minorHAnsi"/>
-          <w:lang w:val="en-GB"/>
-        </w:rPr>
-        <w:t>aus.</w:t>
-      </w:r>
-      <w:proofErr w:type="spellEnd"/>
-      <w:r>
-        <w:rPr>
-          <w:rFonts w:ascii="Sofia Pro Regular" w:hAnsi="Sofia Pro Regular" w:cstheme="minorHAnsi"/>
-          <w:lang w:val="en-GB"/>
-        </w:rPr>
-        <w:t xml:space="preserve"> </w:t>
-      </w:r>
-      <w:proofErr w:type="spellStart"/>
-      <w:r>
-        <w:rPr>
-          <w:rFonts w:ascii="Sofia Pro Regular" w:hAnsi="Sofia Pro Regular" w:cstheme="minorHAnsi"/>
-          <w:lang w:val="en-GB"/>
-        </w:rPr>
-        <w:t>Bewege</w:t>
-      </w:r>
-      <w:proofErr w:type="spellEnd"/>
-      <w:r>
-        <w:rPr>
-          <w:rFonts w:ascii="Sofia Pro Regular" w:hAnsi="Sofia Pro Regular" w:cstheme="minorHAnsi"/>
-          <w:lang w:val="en-GB"/>
-        </w:rPr>
-        <w:t xml:space="preserve"> die </w:t>
-      </w:r>
-      <w:proofErr w:type="spellStart"/>
-      <w:r>
-        <w:rPr>
-          <w:rFonts w:ascii="Sofia Pro Regular" w:hAnsi="Sofia Pro Regular" w:cstheme="minorHAnsi"/>
-          <w:lang w:val="en-GB"/>
-        </w:rPr>
-        <w:t>Objekte</w:t>
-      </w:r>
-      <w:proofErr w:type="spellEnd"/>
-      <w:r>
-        <w:rPr>
-          <w:rFonts w:ascii="Sofia Pro Regular" w:hAnsi="Sofia Pro Regular" w:cstheme="minorHAnsi"/>
-          <w:lang w:val="en-GB"/>
-        </w:rPr>
-        <w:t xml:space="preserve"> </w:t>
-      </w:r>
-      <w:proofErr w:type="spellStart"/>
-      <w:r>
-        <w:rPr>
-          <w:rFonts w:ascii="Sofia Pro Regular" w:hAnsi="Sofia Pro Regular" w:cstheme="minorHAnsi"/>
-          <w:lang w:val="en-GB"/>
-        </w:rPr>
-        <w:t>dann</w:t>
-      </w:r>
-      <w:proofErr w:type="spellEnd"/>
-      <w:r>
-        <w:rPr>
-          <w:rFonts w:ascii="Sofia Pro Regular" w:hAnsi="Sofia Pro Regular" w:cstheme="minorHAnsi"/>
-          <w:lang w:val="en-GB"/>
-        </w:rPr>
-        <w:t xml:space="preserve"> </w:t>
-      </w:r>
-      <w:proofErr w:type="spellStart"/>
-      <w:r>
-        <w:rPr>
-          <w:rFonts w:ascii="Sofia Pro Regular" w:hAnsi="Sofia Pro Regular" w:cstheme="minorHAnsi"/>
-          <w:lang w:val="en-GB"/>
-        </w:rPr>
-        <w:t>mit</w:t>
-      </w:r>
-      <w:proofErr w:type="spellEnd"/>
-      <w:r>
-        <w:rPr>
-          <w:rFonts w:ascii="Sofia Pro Regular" w:hAnsi="Sofia Pro Regular" w:cstheme="minorHAnsi"/>
-          <w:lang w:val="en-GB"/>
-        </w:rPr>
-        <w:t xml:space="preserve"> </w:t>
-      </w:r>
-      <w:proofErr w:type="spellStart"/>
-      <w:r>
-        <w:rPr>
-          <w:rFonts w:ascii="Sofia Pro Regular" w:hAnsi="Sofia Pro Regular" w:cstheme="minorHAnsi"/>
-          <w:lang w:val="en-GB"/>
-        </w:rPr>
-        <w:t>dem</w:t>
-      </w:r>
-      <w:proofErr w:type="spellEnd"/>
-      <w:r>
-        <w:rPr>
-          <w:rFonts w:ascii="Sofia Pro Regular" w:hAnsi="Sofia Pro Regular" w:cstheme="minorHAnsi"/>
-          <w:lang w:val="en-GB"/>
-        </w:rPr>
-        <w:t xml:space="preserve"> </w:t>
+        <w:t xml:space="preserve">arrow-tool </w:t>
+      </w:r>
+      <w:r>
+        <w:rPr>
+          <w:rFonts w:ascii="Sofia Pro Regular" w:hAnsi="Sofia Pro Regular"/>
+          <w:lang w:val="en-GB"/>
+        </w:rPr>
+        <w:t xml:space="preserve">first. Move the object with the </w:t>
       </w:r>
       <w:r>
         <w:rPr>
           <w:noProof/>
-          <w:position w:val="-6"/>
-          <w:lang w:val="en-GB"/>
         </w:rPr>
         <w:drawing>
-          <wp:inline distT="0" distB="0" distL="0" distR="0" wp14:anchorId="35B85995" wp14:editId="7C51880F">
+          <wp:inline distT="0" distB="0" distL="0" distR="0" wp14:anchorId="66107C57" wp14:editId="217EFBA9">
             <wp:extent cx="180000" cy="179998"/>
             <wp:effectExtent l="0" t="0" r="0" b="0"/>
-            <wp:docPr id="242" name="Grafik 242"/>
+            <wp:docPr id="242" name="Picture 242"/>
             <wp:cNvGraphicFramePr>
               <a:graphicFrameLocks xmlns:a="http://schemas.openxmlformats.org/drawingml/2006/main" noChangeAspect="1"/>
             </wp:cNvGraphicFramePr>
@@ -1609,14 +824,14 @@
               <a:graphicData uri="http://schemas.openxmlformats.org/drawingml/2006/picture">
                 <pic:pic xmlns:pic="http://schemas.openxmlformats.org/drawingml/2006/picture">
                   <pic:nvPicPr>
-                    <pic:cNvPr id="1" name=""/>
+                    <pic:cNvPr id="0" name="Grafik 242"/>
                     <pic:cNvPicPr/>
                   </pic:nvPicPr>
                   <pic:blipFill>
-                    <a:blip r:embed="rId17">
+                    <a:blip r:embed="rId18">
                       <a:extLst>
                         <a:ext uri="{96DAC541-7B7A-43D3-8B79-37D633B846F1}">
-                          <asvg:svgBlip xmlns:asvg="http://schemas.microsoft.com/office/drawing/2016/SVG/main" r:embed="rId18"/>
+                          <asvg:svgBlip xmlns:asvg="http://schemas.microsoft.com/office/drawing/2016/SVG/main" r:embed="rId19"/>
                         </a:ext>
                       </a:extLst>
                     </a:blip>
@@ -1641,118 +856,34 @@
       </w:r>
       <w:r>
         <w:rPr>
-          <w:rFonts w:ascii="Sofia Pro Regular" w:hAnsi="Sofia Pro Regular" w:cstheme="minorHAnsi"/>
-          <w:lang w:val="en-GB"/>
-        </w:rPr>
-        <w:t xml:space="preserve"> </w:t>
-      </w:r>
-      <w:proofErr w:type="spellStart"/>
-      <w:r>
-        <w:rPr>
-          <w:rFonts w:ascii="Sofia Pro Regular" w:hAnsi="Sofia Pro Regular" w:cstheme="minorHAnsi"/>
-          <w:lang w:val="en-GB"/>
-        </w:rPr>
-        <w:t>Kreuz</w:t>
-      </w:r>
-      <w:proofErr w:type="spellEnd"/>
-      <w:r>
-        <w:rPr>
-          <w:rFonts w:ascii="Sofia Pro Regular" w:hAnsi="Sofia Pro Regular" w:cstheme="minorHAnsi"/>
-          <w:lang w:val="en-GB"/>
-        </w:rPr>
-        <w:t xml:space="preserve"> </w:t>
-      </w:r>
-      <w:proofErr w:type="spellStart"/>
-      <w:r>
-        <w:rPr>
-          <w:rFonts w:ascii="Sofia Pro Regular" w:hAnsi="Sofia Pro Regular" w:cstheme="minorHAnsi"/>
-          <w:lang w:val="en-GB"/>
-        </w:rPr>
-        <w:t>oder</w:t>
-      </w:r>
-      <w:proofErr w:type="spellEnd"/>
-      <w:r>
-        <w:rPr>
-          <w:rFonts w:ascii="Sofia Pro Regular" w:hAnsi="Sofia Pro Regular" w:cstheme="minorHAnsi"/>
-          <w:lang w:val="en-GB"/>
-        </w:rPr>
-        <w:t xml:space="preserve"> </w:t>
-      </w:r>
-      <w:proofErr w:type="spellStart"/>
-      <w:r>
-        <w:rPr>
-          <w:rFonts w:ascii="Sofia Pro Regular" w:hAnsi="Sofia Pro Regular" w:cstheme="minorHAnsi"/>
-          <w:lang w:val="en-GB"/>
-        </w:rPr>
-        <w:t>verändere</w:t>
-      </w:r>
-      <w:proofErr w:type="spellEnd"/>
-      <w:r>
-        <w:rPr>
-          <w:rFonts w:ascii="Sofia Pro Regular" w:hAnsi="Sofia Pro Regular" w:cstheme="minorHAnsi"/>
-          <w:lang w:val="en-GB"/>
-        </w:rPr>
-        <w:t xml:space="preserve"> </w:t>
-      </w:r>
-      <w:proofErr w:type="spellStart"/>
-      <w:r>
-        <w:rPr>
-          <w:rFonts w:ascii="Sofia Pro Regular" w:hAnsi="Sofia Pro Regular" w:cstheme="minorHAnsi"/>
-          <w:lang w:val="en-GB"/>
-        </w:rPr>
-        <w:t>ihre</w:t>
-      </w:r>
-      <w:proofErr w:type="spellEnd"/>
-      <w:r>
-        <w:rPr>
-          <w:rFonts w:ascii="Sofia Pro Regular" w:hAnsi="Sofia Pro Regular" w:cstheme="minorHAnsi"/>
-          <w:lang w:val="en-GB"/>
-        </w:rPr>
-        <w:t xml:space="preserve"> </w:t>
-      </w:r>
-      <w:proofErr w:type="spellStart"/>
-      <w:r>
-        <w:rPr>
-          <w:rFonts w:ascii="Sofia Pro Regular" w:hAnsi="Sofia Pro Regular" w:cstheme="minorHAnsi"/>
-          <w:lang w:val="en-GB"/>
-        </w:rPr>
-        <w:t>Größe</w:t>
-      </w:r>
-      <w:proofErr w:type="spellEnd"/>
-      <w:r>
-        <w:rPr>
-          <w:rFonts w:ascii="Sofia Pro Regular" w:hAnsi="Sofia Pro Regular" w:cstheme="minorHAnsi"/>
-          <w:lang w:val="en-GB"/>
-        </w:rPr>
-        <w:t xml:space="preserve"> </w:t>
-      </w:r>
-      <w:proofErr w:type="spellStart"/>
-      <w:r>
-        <w:rPr>
-          <w:rFonts w:ascii="Sofia Pro Regular" w:hAnsi="Sofia Pro Regular" w:cstheme="minorHAnsi"/>
-          <w:lang w:val="en-GB"/>
-        </w:rPr>
-        <w:t>mit</w:t>
-      </w:r>
-      <w:proofErr w:type="spellEnd"/>
-      <w:r>
-        <w:rPr>
-          <w:rFonts w:ascii="Sofia Pro Regular" w:hAnsi="Sofia Pro Regular" w:cstheme="minorHAnsi"/>
-          <w:lang w:val="en-GB"/>
-        </w:rPr>
-        <w:t xml:space="preserve"> den </w:t>
+          <w:rFonts w:ascii="Sofia Pro Regular" w:hAnsi="Sofia Pro Regular"/>
+          <w:lang w:val="en-GB"/>
+        </w:rPr>
+        <w:t xml:space="preserve"> cross or change the size with</w:t>
+      </w:r>
+      <w:r>
+        <w:rPr>
+          <w:rFonts w:ascii="Sofia Pro Regular" w:hAnsi="Sofia Pro Regular"/>
+          <w:lang w:val="en-GB"/>
+        </w:rPr>
+        <w:t xml:space="preserve"> on of</w:t>
+      </w:r>
+      <w:r>
+        <w:rPr>
+          <w:rFonts w:ascii="Sofia Pro Regular" w:hAnsi="Sofia Pro Regular"/>
+          <w:lang w:val="en-GB"/>
+        </w:rPr>
+        <w:t xml:space="preserve"> the </w:t>
       </w:r>
       <w:r>
         <w:rPr>
           <w:noProof/>
-          <w:position w:val="-4"/>
-          <w:lang w:val="en-GB"/>
         </w:rPr>
         <w:drawing>
-          <wp:inline distT="0" distB="0" distL="0" distR="0" wp14:anchorId="5EDDACF8" wp14:editId="79419A4E">
+          <wp:inline distT="0" distB="0" distL="0" distR="0" wp14:anchorId="1F894502" wp14:editId="7029238F">
             <wp:extent cx="156012" cy="156010"/>
             <wp:effectExtent l="0" t="0" r="0" b="0"/>
-            <wp:docPr id="241" name="Grafik 241"/>
+            <wp:docPr id="241" name="Picture 241"/>
             <wp:cNvGraphicFramePr>
               <a:graphicFrameLocks xmlns:a="http://schemas.openxmlformats.org/drawingml/2006/main" noChangeAspect="1"/>
             </wp:cNvGraphicFramePr>
@@ -1760,14 +891,14 @@
               <a:graphicData uri="http://schemas.openxmlformats.org/drawingml/2006/picture">
                 <pic:pic xmlns:pic="http://schemas.openxmlformats.org/drawingml/2006/picture">
                   <pic:nvPicPr>
-                    <pic:cNvPr id="1" name=""/>
+                    <pic:cNvPr id="0" name="Grafik 241"/>
                     <pic:cNvPicPr/>
                   </pic:nvPicPr>
                   <pic:blipFill>
-                    <a:blip r:embed="rId19">
+                    <a:blip r:embed="rId20">
                       <a:extLst>
                         <a:ext uri="{96DAC541-7B7A-43D3-8B79-37D633B846F1}">
-                          <asvg:svgBlip xmlns:asvg="http://schemas.microsoft.com/office/drawing/2016/SVG/main" r:embed="rId20"/>
+                          <asvg:svgBlip xmlns:asvg="http://schemas.microsoft.com/office/drawing/2016/SVG/main" r:embed="rId21"/>
                         </a:ext>
                       </a:extLst>
                     </a:blip>
@@ -1778,7 +909,7 @@
                   <pic:spPr>
                     <a:xfrm>
                       <a:off x="0" y="0"/>
-                      <a:ext cx="167904" cy="167901"/>
+                      <a:ext cx="156012" cy="156010"/>
                     </a:xfrm>
                     <a:prstGeom prst="rect">
                       <a:avLst/>
@@ -1792,36 +923,18 @@
       </w:r>
       <w:r>
         <w:rPr>
-          <w:rFonts w:ascii="Sofia Pro Regular" w:hAnsi="Sofia Pro Regular" w:cstheme="minorHAnsi"/>
-          <w:lang w:val="en-GB"/>
-        </w:rPr>
-        <w:t xml:space="preserve"> </w:t>
-      </w:r>
-      <w:proofErr w:type="spellStart"/>
-      <w:r>
-        <w:rPr>
-          <w:rFonts w:ascii="Sofia Pro Regular" w:hAnsi="Sofia Pro Regular" w:cstheme="minorHAnsi"/>
-          <w:lang w:val="en-GB"/>
-        </w:rPr>
-        <w:t>schrägen</w:t>
-      </w:r>
-      <w:proofErr w:type="spellEnd"/>
-      <w:r>
-        <w:rPr>
-          <w:rFonts w:ascii="Sofia Pro Regular" w:hAnsi="Sofia Pro Regular" w:cstheme="minorHAnsi"/>
-          <w:lang w:val="en-GB"/>
-        </w:rPr>
-        <w:t xml:space="preserve"> </w:t>
-      </w:r>
-      <w:proofErr w:type="spellStart"/>
-      <w:r>
-        <w:rPr>
-          <w:rFonts w:ascii="Sofia Pro Regular" w:hAnsi="Sofia Pro Regular" w:cstheme="minorHAnsi"/>
-          <w:lang w:val="en-GB"/>
-        </w:rPr>
-        <w:t>Pfeilen</w:t>
-      </w:r>
-      <w:proofErr w:type="spellEnd"/>
+          <w:rFonts w:ascii="Sofia Pro Regular" w:hAnsi="Sofia Pro Regular"/>
+          <w:lang w:val="en-GB"/>
+        </w:rPr>
+        <w:t xml:space="preserve"> diagonal arrow</w:t>
+      </w:r>
+      <w:r>
+        <w:rPr>
+          <w:rFonts w:ascii="Sofia Pro Regular" w:hAnsi="Sofia Pro Regular"/>
+          <w:lang w:val="en-GB"/>
+        </w:rPr>
+        <w:t>s</w:t>
+      </w:r>
       <w:r>
         <w:rPr>
           <w:noProof/>
@@ -1832,48 +945,32 @@
     </w:p>
     <w:p>
       <w:pPr>
+        <w:pStyle w:val="Listenabsatz"/>
         <w:numPr>
           <w:ilvl w:val="0"/>
           <w:numId w:val="1"/>
         </w:numPr>
+        <w:spacing w:before="240" w:afterLines="100" w:after="240"/>
         <w:jc w:val="both"/>
         <w:rPr>
-          <w:rFonts w:ascii="Sofia Pro Regular" w:hAnsi="Sofia Pro Regular"/>
-          <w:lang w:val="en-GB"/>
-        </w:rPr>
-      </w:pPr>
-      <w:proofErr w:type="spellStart"/>
-      <w:r>
-        <w:rPr>
-          <w:rFonts w:ascii="Sofia Pro Regular" w:hAnsi="Sofia Pro Regular"/>
-          <w:lang w:val="en-GB"/>
-        </w:rPr>
-        <w:t>Wenn</w:t>
-      </w:r>
-      <w:proofErr w:type="spellEnd"/>
-      <w:r>
-        <w:rPr>
-          <w:rFonts w:ascii="Sofia Pro Regular" w:hAnsi="Sofia Pro Regular"/>
-          <w:lang w:val="en-GB"/>
-        </w:rPr>
-        <w:t xml:space="preserve"> du </w:t>
-      </w:r>
-      <w:r>
-        <w:rPr>
-          <w:rFonts w:ascii="Sofia Pro Regular" w:hAnsi="Sofia Pro Regular"/>
-          <w:lang w:val="en-GB"/>
-        </w:rPr>
-        <w:t xml:space="preserve">das </w:t>
-      </w:r>
-      <w:proofErr w:type="spellStart"/>
-      <w:r>
-        <w:rPr>
-          <w:rFonts w:ascii="Sofia Pro Regular" w:hAnsi="Sofia Pro Regular"/>
-          <w:lang w:val="en-GB"/>
-        </w:rPr>
-        <w:t>Objekt</w:t>
-      </w:r>
-      <w:proofErr w:type="spellEnd"/>
+          <w:rFonts w:ascii="Sofia Pro Regular" w:hAnsi="Sofia Pro Regular" w:cstheme="minorHAnsi"/>
+          <w:lang w:val="en-GB"/>
+        </w:rPr>
+      </w:pPr>
+      <w:r>
+        <w:rPr>
+          <w:rFonts w:ascii="Sofia Pro Regular" w:hAnsi="Sofia Pro Regular"/>
+          <w:lang w:val="en-GB"/>
+        </w:rPr>
+        <w:t>If you click onto the object once more</w:t>
+      </w:r>
+      <w:r>
+        <w:rPr>
+          <w:rFonts w:ascii="Sofia Pro Regular" w:hAnsi="Sofia Pro Regular"/>
+          <w:lang w:val="en-GB"/>
+        </w:rPr>
+        <w:t>,</w:t>
+      </w:r>
       <w:r>
         <w:rPr>
           <w:rFonts w:ascii="Sofia Pro Regular" w:hAnsi="Sofia Pro Regular"/>
@@ -1881,86 +978,13 @@
         </w:rPr>
         <w:t xml:space="preserve"> </w:t>
       </w:r>
-      <w:proofErr w:type="spellStart"/>
-      <w:r>
-        <w:rPr>
-          <w:rFonts w:ascii="Sofia Pro Regular" w:hAnsi="Sofia Pro Regular"/>
-          <w:lang w:val="en-GB"/>
-        </w:rPr>
-        <w:t>nochmal</w:t>
-      </w:r>
-      <w:proofErr w:type="spellEnd"/>
-      <w:r>
-        <w:rPr>
-          <w:rFonts w:ascii="Sofia Pro Regular" w:hAnsi="Sofia Pro Regular"/>
-          <w:lang w:val="en-GB"/>
-        </w:rPr>
-        <w:t xml:space="preserve"> </w:t>
-      </w:r>
-      <w:proofErr w:type="spellStart"/>
-      <w:r>
-        <w:rPr>
-          <w:rFonts w:ascii="Sofia Pro Regular" w:hAnsi="Sofia Pro Regular"/>
-          <w:lang w:val="en-GB"/>
-        </w:rPr>
-        <w:t>klickst</w:t>
-      </w:r>
-      <w:proofErr w:type="spellEnd"/>
-      <w:r>
-        <w:rPr>
-          <w:rFonts w:ascii="Sofia Pro Regular" w:hAnsi="Sofia Pro Regular"/>
-          <w:lang w:val="en-GB"/>
-        </w:rPr>
-        <w:t>,</w:t>
-      </w:r>
-      <w:r>
-        <w:rPr>
-          <w:rFonts w:ascii="Sofia Pro Regular" w:hAnsi="Sofia Pro Regular"/>
-          <w:lang w:val="en-GB"/>
-        </w:rPr>
-        <w:t xml:space="preserve"> </w:t>
-      </w:r>
-      <w:proofErr w:type="spellStart"/>
-      <w:r>
-        <w:rPr>
-          <w:rFonts w:ascii="Sofia Pro Regular" w:hAnsi="Sofia Pro Regular"/>
-          <w:lang w:val="en-GB"/>
-        </w:rPr>
-        <w:t>erscheinen</w:t>
-      </w:r>
-      <w:proofErr w:type="spellEnd"/>
-      <w:r>
-        <w:rPr>
-          <w:rFonts w:ascii="Sofia Pro Regular" w:hAnsi="Sofia Pro Regular"/>
-          <w:lang w:val="en-GB"/>
-        </w:rPr>
-        <w:t xml:space="preserve"> </w:t>
-      </w:r>
-      <w:proofErr w:type="spellStart"/>
-      <w:r>
-        <w:rPr>
-          <w:rFonts w:ascii="Sofia Pro Regular" w:hAnsi="Sofia Pro Regular"/>
-          <w:lang w:val="en-GB"/>
-        </w:rPr>
-        <w:t>runde</w:t>
-      </w:r>
-      <w:proofErr w:type="spellEnd"/>
-      <w:r>
-        <w:rPr>
-          <w:rFonts w:ascii="Sofia Pro Regular" w:hAnsi="Sofia Pro Regular"/>
-          <w:lang w:val="en-GB"/>
-        </w:rPr>
-        <w:t xml:space="preserve"> </w:t>
-      </w:r>
-      <w:proofErr w:type="spellStart"/>
-      <w:r>
-        <w:rPr>
-          <w:rFonts w:ascii="Sofia Pro Regular" w:hAnsi="Sofia Pro Regular"/>
-          <w:lang w:val="en-GB"/>
-        </w:rPr>
-        <w:t>Anfasser</w:t>
-      </w:r>
-      <w:proofErr w:type="spellEnd"/>
+      <w:r>
+        <w:rPr>
+          <w:rFonts w:ascii="Sofia Pro Regular" w:hAnsi="Sofia Pro Regular"/>
+          <w:lang w:val="en-GB"/>
+        </w:rPr>
+        <w:t>the round arrows in the corners</w:t>
+      </w:r>
       <w:r>
         <w:rPr>
           <w:rFonts w:ascii="Sofia Pro Regular" w:hAnsi="Sofia Pro Regular"/>
@@ -1985,7 +1009,7 @@
                     </pic:cNvPicPr>
                   </pic:nvPicPr>
                   <pic:blipFill>
-                    <a:blip r:embed="rId21" cstate="print">
+                    <a:blip r:embed="rId22" cstate="print">
                       <a:extLst>
                         <a:ext uri="{28A0092B-C50C-407E-A947-70E740481C1C}">
                           <a14:useLocalDpi xmlns:a14="http://schemas.microsoft.com/office/drawing/2010/main" val="0"/>
@@ -2021,71 +1045,14 @@
           <w:rFonts w:ascii="Sofia Pro Regular" w:hAnsi="Sofia Pro Regular"/>
           <w:lang w:val="en-GB"/>
         </w:rPr>
-        <w:t xml:space="preserve">, </w:t>
-      </w:r>
-      <w:proofErr w:type="spellStart"/>
-      <w:r>
-        <w:rPr>
-          <w:rFonts w:ascii="Sofia Pro Regular" w:hAnsi="Sofia Pro Regular"/>
-          <w:lang w:val="en-GB"/>
-        </w:rPr>
-        <w:t>mit</w:t>
-      </w:r>
-      <w:proofErr w:type="spellEnd"/>
-      <w:r>
-        <w:rPr>
-          <w:rFonts w:ascii="Sofia Pro Regular" w:hAnsi="Sofia Pro Regular"/>
-          <w:lang w:val="en-GB"/>
-        </w:rPr>
-        <w:t xml:space="preserve"> </w:t>
-      </w:r>
-      <w:proofErr w:type="spellStart"/>
-      <w:r>
-        <w:rPr>
-          <w:rFonts w:ascii="Sofia Pro Regular" w:hAnsi="Sofia Pro Regular"/>
-          <w:lang w:val="en-GB"/>
-        </w:rPr>
-        <w:t>denen</w:t>
-      </w:r>
-      <w:proofErr w:type="spellEnd"/>
-      <w:r>
-        <w:rPr>
-          <w:rFonts w:ascii="Sofia Pro Regular" w:hAnsi="Sofia Pro Regular"/>
-          <w:lang w:val="en-GB"/>
-        </w:rPr>
-        <w:t xml:space="preserve"> du den Text </w:t>
-      </w:r>
-      <w:proofErr w:type="spellStart"/>
-      <w:r>
-        <w:rPr>
-          <w:rFonts w:ascii="Sofia Pro Regular" w:hAnsi="Sofia Pro Regular"/>
-          <w:lang w:val="en-GB"/>
-        </w:rPr>
-        <w:t>drehen</w:t>
-      </w:r>
-      <w:proofErr w:type="spellEnd"/>
-      <w:r>
-        <w:rPr>
-          <w:rFonts w:ascii="Sofia Pro Regular" w:hAnsi="Sofia Pro Regular"/>
-          <w:lang w:val="en-GB"/>
-        </w:rPr>
-        <w:t xml:space="preserve"> </w:t>
-      </w:r>
-      <w:proofErr w:type="spellStart"/>
-      <w:r>
-        <w:rPr>
-          <w:rFonts w:ascii="Sofia Pro Regular" w:hAnsi="Sofia Pro Regular"/>
-          <w:lang w:val="en-GB"/>
-        </w:rPr>
-        <w:t>kannst</w:t>
-      </w:r>
-      <w:proofErr w:type="spellEnd"/>
-      <w:r>
-        <w:rPr>
-          <w:rFonts w:ascii="Sofia Pro Regular" w:hAnsi="Sofia Pro Regular"/>
-          <w:lang w:val="en-GB"/>
-        </w:rPr>
-        <w:t>.</w:t>
+        <w:t xml:space="preserve"> can be used to </w:t>
+      </w:r>
+      <w:r>
+        <w:rPr>
+          <w:rFonts w:ascii="Sofia Pro Regular" w:hAnsi="Sofia Pro Regular"/>
+          <w:lang w:val="en-GB"/>
+        </w:rPr>
+        <w:t xml:space="preserve">rotate the object. </w:t>
       </w:r>
     </w:p>
     <w:p>
@@ -2113,18 +1080,18 @@
         <mc:AlternateContent>
           <mc:Choice Requires="wpg">
             <w:drawing>
-              <wp:anchor distT="0" distB="0" distL="114300" distR="114300" simplePos="0" relativeHeight="251663360" behindDoc="0" locked="0" layoutInCell="1" allowOverlap="1" wp14:anchorId="0107957F" wp14:editId="330DBFC3">
+              <wp:anchor distT="0" distB="0" distL="114300" distR="114300" simplePos="0" relativeHeight="251669504" behindDoc="0" locked="0" layoutInCell="1" allowOverlap="1" wp14:anchorId="7749A071" wp14:editId="3E8A9999">
                 <wp:simplePos x="0" y="0"/>
                 <wp:positionH relativeFrom="margin">
-                  <wp:align>center</wp:align>
+                  <wp:posOffset>1627505</wp:posOffset>
                 </wp:positionH>
                 <wp:positionV relativeFrom="paragraph">
-                  <wp:posOffset>829945</wp:posOffset>
+                  <wp:posOffset>814705</wp:posOffset>
                 </wp:positionV>
                 <wp:extent cx="2762250" cy="1805940"/>
                 <wp:effectExtent l="19050" t="0" r="0" b="22860"/>
                 <wp:wrapTopAndBottom/>
-                <wp:docPr id="243" name="Gruppieren 243"/>
+                <wp:docPr id="243" name="Group 243"/>
                 <wp:cNvGraphicFramePr/>
                 <a:graphic xmlns:a="http://schemas.openxmlformats.org/drawingml/2006/main">
                   <a:graphicData uri="http://schemas.microsoft.com/office/word/2010/wordprocessingGroup">
@@ -2157,7 +1124,7 @@
                             </pic:cNvPicPr>
                           </pic:nvPicPr>
                           <pic:blipFill rotWithShape="1">
-                            <a:blip r:embed="rId22">
+                            <a:blip r:embed="rId23">
                               <a:extLst>
                                 <a:ext uri="{28A0092B-C50C-407E-A947-70E740481C1C}">
                                   <a14:useLocalDpi xmlns:a14="http://schemas.microsoft.com/office/drawing/2010/main" val="0"/>
@@ -2304,21 +1271,15 @@
                     </wpg:wgp>
                   </a:graphicData>
                 </a:graphic>
-                <wp14:sizeRelH relativeFrom="margin">
-                  <wp14:pctWidth>0</wp14:pctWidth>
-                </wp14:sizeRelH>
-                <wp14:sizeRelV relativeFrom="margin">
-                  <wp14:pctHeight>0</wp14:pctHeight>
-                </wp14:sizeRelV>
               </wp:anchor>
             </w:drawing>
           </mc:Choice>
           <mc:Fallback>
             <w:pict>
-              <v:group w14:anchorId="29E39A27" id="Gruppieren 243" o:spid="_x0000_s1026" style="position:absolute;margin-left:0;margin-top:65.35pt;width:217.5pt;height:142.2pt;z-index:251663360;mso-position-horizontal:center;mso-position-horizontal-relative:margin;mso-width-relative:margin;mso-height-relative:margin" coordsize="27622,18059" o:gfxdata="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">
+              <v:group w14:anchorId="151698EB" id="Group 243" o:spid="_x0000_s1026" style="position:absolute;margin-left:128.15pt;margin-top:64.15pt;width:217.5pt;height:142.2pt;z-index:251669504;mso-position-horizontal-relative:margin" coordsize="27622,18059" o:gfxdata="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">
                 <v:group id="Gruppieren 231" o:spid="_x0000_s1027" style="position:absolute;width:27622;height:18059" coordsize="29033,18985" o:gfxdata="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">
                   <v:shape id="Grafik 228" o:spid="_x0000_s1028" type="#_x0000_t75" style="position:absolute;left:14;width:29019;height:18985;visibility:visible;mso-wrap-style:square" o:gfxdata="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">
-                    <v:imagedata r:id="rId23" o:title="" croptop="-1f" cropbottom="2020f"/>
+                    <v:imagedata r:id="rId24" o:title="" croptop="-1f" cropbottom="2020f"/>
                   </v:shape>
                   <v:roundrect id="Rechteck: abgerundete Ecken 229" o:spid="_x0000_s1029" style="position:absolute;top:16090;width:3060;height:2895;visibility:visible;mso-wrap-style:square;v-text-anchor:middle" arcsize="10923f" o:gfxdata="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" filled="f" strokecolor="#ffc000" strokeweight="3pt">
                     <v:stroke joinstyle="miter"/>
@@ -2338,170 +1299,10 @@
       </w:r>
       <w:r>
         <w:rPr>
-          <w:rFonts w:ascii="Sofia Pro Regular" w:hAnsi="Sofia Pro Regular" w:cstheme="minorHAnsi"/>
-          <w:lang w:val="en-GB"/>
-        </w:rPr>
-        <w:t xml:space="preserve">Nun </w:t>
-      </w:r>
-      <w:proofErr w:type="spellStart"/>
-      <w:r>
-        <w:rPr>
-          <w:rFonts w:ascii="Sofia Pro Regular" w:hAnsi="Sofia Pro Regular" w:cstheme="minorHAnsi"/>
-          <w:lang w:val="en-GB"/>
-        </w:rPr>
-        <w:t>kannst</w:t>
-      </w:r>
-      <w:proofErr w:type="spellEnd"/>
-      <w:r>
-        <w:rPr>
-          <w:rFonts w:ascii="Sofia Pro Regular" w:hAnsi="Sofia Pro Regular" w:cstheme="minorHAnsi"/>
-          <w:lang w:val="en-GB"/>
-        </w:rPr>
-        <w:t xml:space="preserve"> du </w:t>
-      </w:r>
-      <w:proofErr w:type="spellStart"/>
-      <w:r>
-        <w:rPr>
-          <w:rFonts w:ascii="Sofia Pro Regular" w:hAnsi="Sofia Pro Regular" w:cstheme="minorHAnsi"/>
-          <w:lang w:val="en-GB"/>
-        </w:rPr>
-        <w:t>deinen</w:t>
-      </w:r>
-      <w:proofErr w:type="spellEnd"/>
-      <w:r>
-        <w:rPr>
-          <w:rFonts w:ascii="Sofia Pro Regular" w:hAnsi="Sofia Pro Regular" w:cstheme="minorHAnsi"/>
-          <w:lang w:val="en-GB"/>
-        </w:rPr>
-        <w:t xml:space="preserve"> Sticker </w:t>
-      </w:r>
-      <w:proofErr w:type="spellStart"/>
-      <w:r>
-        <w:rPr>
-          <w:rFonts w:ascii="Sofia Pro Regular" w:hAnsi="Sofia Pro Regular" w:cstheme="minorHAnsi"/>
-          <w:lang w:val="en-GB"/>
-        </w:rPr>
-        <w:t>mit</w:t>
-      </w:r>
-      <w:proofErr w:type="spellEnd"/>
-      <w:r>
-        <w:rPr>
-          <w:rFonts w:ascii="Sofia Pro Regular" w:hAnsi="Sofia Pro Regular" w:cstheme="minorHAnsi"/>
-          <w:lang w:val="en-GB"/>
-        </w:rPr>
-        <w:t xml:space="preserve"> </w:t>
-      </w:r>
-      <w:proofErr w:type="spellStart"/>
-      <w:r>
-        <w:rPr>
-          <w:rFonts w:ascii="Sofia Pro Regular" w:hAnsi="Sofia Pro Regular" w:cstheme="minorHAnsi"/>
-          <w:lang w:val="en-GB"/>
-        </w:rPr>
-        <w:t>weiteren</w:t>
-      </w:r>
-      <w:proofErr w:type="spellEnd"/>
-      <w:r>
-        <w:rPr>
-          <w:rFonts w:ascii="Sofia Pro Regular" w:hAnsi="Sofia Pro Regular" w:cstheme="minorHAnsi"/>
-          <w:lang w:val="en-GB"/>
-        </w:rPr>
-        <w:t xml:space="preserve"> </w:t>
-      </w:r>
-      <w:proofErr w:type="spellStart"/>
-      <w:r>
-        <w:rPr>
-          <w:rFonts w:ascii="Sofia Pro Regular" w:hAnsi="Sofia Pro Regular" w:cstheme="minorHAnsi"/>
-          <w:lang w:val="en-GB"/>
-        </w:rPr>
-        <w:t>Formen</w:t>
-      </w:r>
-      <w:proofErr w:type="spellEnd"/>
-      <w:r>
-        <w:rPr>
-          <w:rFonts w:ascii="Sofia Pro Regular" w:hAnsi="Sofia Pro Regular" w:cstheme="minorHAnsi"/>
-          <w:lang w:val="en-GB"/>
-        </w:rPr>
-        <w:t xml:space="preserve"> </w:t>
-      </w:r>
-      <w:proofErr w:type="spellStart"/>
-      <w:r>
-        <w:rPr>
-          <w:rFonts w:ascii="Sofia Pro Regular" w:hAnsi="Sofia Pro Regular" w:cstheme="minorHAnsi"/>
-          <w:lang w:val="en-GB"/>
-        </w:rPr>
-        <w:t>verzieren</w:t>
-      </w:r>
-      <w:proofErr w:type="spellEnd"/>
-      <w:r>
-        <w:rPr>
-          <w:rFonts w:ascii="Sofia Pro Regular" w:hAnsi="Sofia Pro Regular" w:cstheme="minorHAnsi"/>
-          <w:lang w:val="en-GB"/>
-        </w:rPr>
-        <w:t xml:space="preserve">. </w:t>
-      </w:r>
-      <w:proofErr w:type="spellStart"/>
-      <w:r>
-        <w:rPr>
-          <w:rFonts w:ascii="Sofia Pro Regular" w:hAnsi="Sofia Pro Regular" w:cstheme="minorHAnsi"/>
-          <w:lang w:val="en-GB"/>
-        </w:rPr>
-        <w:t>Besonders</w:t>
-      </w:r>
-      <w:proofErr w:type="spellEnd"/>
-      <w:r>
-        <w:rPr>
-          <w:rFonts w:ascii="Sofia Pro Regular" w:hAnsi="Sofia Pro Regular" w:cstheme="minorHAnsi"/>
-          <w:lang w:val="en-GB"/>
-        </w:rPr>
-        <w:t xml:space="preserve"> gut </w:t>
-      </w:r>
-      <w:proofErr w:type="spellStart"/>
-      <w:r>
-        <w:rPr>
-          <w:rFonts w:ascii="Sofia Pro Regular" w:hAnsi="Sofia Pro Regular" w:cstheme="minorHAnsi"/>
-          <w:lang w:val="en-GB"/>
-        </w:rPr>
-        <w:t>eignet</w:t>
-      </w:r>
-      <w:proofErr w:type="spellEnd"/>
-      <w:r>
-        <w:rPr>
-          <w:rFonts w:ascii="Sofia Pro Regular" w:hAnsi="Sofia Pro Regular" w:cstheme="minorHAnsi"/>
-          <w:lang w:val="en-GB"/>
-        </w:rPr>
-        <w:t xml:space="preserve"> </w:t>
-      </w:r>
-      <w:proofErr w:type="spellStart"/>
-      <w:r>
-        <w:rPr>
-          <w:rFonts w:ascii="Sofia Pro Regular" w:hAnsi="Sofia Pro Regular" w:cstheme="minorHAnsi"/>
-          <w:lang w:val="en-GB"/>
-        </w:rPr>
-        <w:t>sich</w:t>
-      </w:r>
-      <w:proofErr w:type="spellEnd"/>
-      <w:r>
-        <w:rPr>
-          <w:rFonts w:ascii="Sofia Pro Regular" w:hAnsi="Sofia Pro Regular" w:cstheme="minorHAnsi"/>
-          <w:lang w:val="en-GB"/>
-        </w:rPr>
-        <w:t xml:space="preserve"> </w:t>
-      </w:r>
-      <w:proofErr w:type="spellStart"/>
-      <w:r>
-        <w:rPr>
-          <w:rFonts w:ascii="Sofia Pro Regular" w:hAnsi="Sofia Pro Regular" w:cstheme="minorHAnsi"/>
-          <w:lang w:val="en-GB"/>
-        </w:rPr>
-        <w:t>dafür</w:t>
-      </w:r>
-      <w:proofErr w:type="spellEnd"/>
-      <w:r>
-        <w:rPr>
-          <w:rFonts w:ascii="Sofia Pro Regular" w:hAnsi="Sofia Pro Regular" w:cstheme="minorHAnsi"/>
-          <w:lang w:val="en-GB"/>
-        </w:rPr>
-        <w:t xml:space="preserve"> das </w:t>
+          <w:rFonts w:ascii="Sofia Pro Regular" w:hAnsi="Sofia Pro Regular"/>
+          <w:lang w:val="en-GB"/>
+        </w:rPr>
+        <w:t xml:space="preserve">Now you can add more shapes to your sticker. The </w:t>
       </w:r>
       <w:r>
         <w:rPr>
@@ -2510,10 +1311,10 @@
           <w:lang w:val="en-GB"/>
         </w:rPr>
         <w:drawing>
-          <wp:inline distT="0" distB="0" distL="0" distR="0" wp14:anchorId="3D00B49E" wp14:editId="5F1DD817">
+          <wp:inline distT="0" distB="0" distL="0" distR="0" wp14:anchorId="479342A3" wp14:editId="777044DF">
             <wp:extent cx="276225" cy="247650"/>
             <wp:effectExtent l="0" t="0" r="9525" b="0"/>
-            <wp:docPr id="223" name="Grafik 223"/>
+            <wp:docPr id="223" name="Picture 223"/>
             <wp:cNvGraphicFramePr>
               <a:graphicFrameLocks xmlns:a="http://schemas.openxmlformats.org/drawingml/2006/main" noChangeAspect="1"/>
             </wp:cNvGraphicFramePr>
@@ -2525,7 +1326,7 @@
                     <pic:cNvPicPr/>
                   </pic:nvPicPr>
                   <pic:blipFill>
-                    <a:blip r:embed="rId24"/>
+                    <a:blip r:embed="rId25"/>
                     <a:stretch>
                       <a:fillRect/>
                     </a:stretch>
@@ -2547,127 +1348,47 @@
       </w:r>
       <w:r>
         <w:rPr>
-          <w:rFonts w:ascii="Sofia Pro Regular" w:hAnsi="Sofia Pro Regular" w:cstheme="minorHAnsi"/>
+          <w:rFonts w:ascii="Sofia Pro Regular" w:hAnsi="Sofia Pro Regular"/>
           <w:lang w:val="en-GB"/>
         </w:rPr>
         <w:t xml:space="preserve"> </w:t>
       </w:r>
       <w:r>
         <w:rPr>
-          <w:rFonts w:ascii="Sofia Pro Regular" w:hAnsi="Sofia Pro Regular" w:cstheme="minorHAnsi"/>
+          <w:rFonts w:ascii="Sofia Pro Regular" w:hAnsi="Sofia Pro Regular"/>
           <w:b/>
           <w:bCs/>
           <w:color w:val="ED7D31" w:themeColor="accent2"/>
           <w:lang w:val="en-GB"/>
         </w:rPr>
-        <w:t xml:space="preserve">Sterne und </w:t>
-      </w:r>
-      <w:proofErr w:type="spellStart"/>
-      <w:r>
-        <w:rPr>
-          <w:rFonts w:ascii="Sofia Pro Regular" w:hAnsi="Sofia Pro Regular" w:cstheme="minorHAnsi"/>
+        <w:t xml:space="preserve">Star- and Polygon-Tool </w:t>
+      </w:r>
+      <w:r>
+        <w:rPr>
+          <w:rFonts w:ascii="Sofia Pro Regular" w:hAnsi="Sofia Pro Regular"/>
+          <w:lang w:val="en-GB"/>
+        </w:rPr>
+        <w:t>are the best shapes for a sticker</w:t>
+      </w:r>
+      <w:r>
+        <w:rPr>
+          <w:rFonts w:ascii="Sofia Pro Regular" w:hAnsi="Sofia Pro Regular"/>
           <w:b/>
           <w:bCs/>
-          <w:color w:val="ED7D31" w:themeColor="accent2"/>
-          <w:lang w:val="en-GB"/>
-        </w:rPr>
-        <w:t>Polygone-Werkzeug</w:t>
-      </w:r>
-      <w:proofErr w:type="spellEnd"/>
-      <w:r>
-        <w:rPr>
-          <w:rFonts w:ascii="Sofia Pro Regular" w:hAnsi="Sofia Pro Regular" w:cstheme="minorHAnsi"/>
-          <w:b/>
-          <w:bCs/>
           <w:lang w:val="en-GB"/>
         </w:rPr>
         <w:t xml:space="preserve">. </w:t>
       </w:r>
-      <w:proofErr w:type="spellStart"/>
-      <w:r>
-        <w:rPr>
-          <w:rFonts w:ascii="Sofia Pro Regular" w:hAnsi="Sofia Pro Regular" w:cstheme="minorHAnsi"/>
-          <w:lang w:val="en-GB"/>
-        </w:rPr>
-        <w:t>Probiere</w:t>
-      </w:r>
-      <w:proofErr w:type="spellEnd"/>
-      <w:r>
-        <w:rPr>
-          <w:rFonts w:ascii="Sofia Pro Regular" w:hAnsi="Sofia Pro Regular" w:cstheme="minorHAnsi"/>
-          <w:lang w:val="en-GB"/>
-        </w:rPr>
-        <w:t xml:space="preserve"> </w:t>
-      </w:r>
-      <w:proofErr w:type="spellStart"/>
-      <w:r>
-        <w:rPr>
-          <w:rFonts w:ascii="Sofia Pro Regular" w:hAnsi="Sofia Pro Regular" w:cstheme="minorHAnsi"/>
-          <w:lang w:val="en-GB"/>
-        </w:rPr>
-        <w:t>verschiedene</w:t>
-      </w:r>
-      <w:proofErr w:type="spellEnd"/>
-      <w:r>
-        <w:rPr>
-          <w:rFonts w:ascii="Sofia Pro Regular" w:hAnsi="Sofia Pro Regular" w:cstheme="minorHAnsi"/>
-          <w:lang w:val="en-GB"/>
-        </w:rPr>
-        <w:t xml:space="preserve"> </w:t>
-      </w:r>
-      <w:proofErr w:type="spellStart"/>
-      <w:r>
-        <w:rPr>
-          <w:rFonts w:ascii="Sofia Pro Regular" w:hAnsi="Sofia Pro Regular" w:cstheme="minorHAnsi"/>
-          <w:lang w:val="en-GB"/>
-        </w:rPr>
-        <w:t>Werte</w:t>
-      </w:r>
-      <w:proofErr w:type="spellEnd"/>
-      <w:r>
-        <w:rPr>
-          <w:rFonts w:ascii="Sofia Pro Regular" w:hAnsi="Sofia Pro Regular" w:cstheme="minorHAnsi"/>
-          <w:lang w:val="en-GB"/>
-        </w:rPr>
-        <w:t xml:space="preserve"> für </w:t>
-      </w:r>
-      <w:proofErr w:type="spellStart"/>
-      <w:r>
-        <w:rPr>
-          <w:rFonts w:ascii="Sofia Pro Regular" w:hAnsi="Sofia Pro Regular" w:cstheme="minorHAnsi"/>
-          <w:lang w:val="en-GB"/>
-        </w:rPr>
-        <w:t>Eigenschaften</w:t>
-      </w:r>
-      <w:proofErr w:type="spellEnd"/>
-      <w:r>
-        <w:rPr>
-          <w:rFonts w:ascii="Sofia Pro Regular" w:hAnsi="Sofia Pro Regular" w:cstheme="minorHAnsi"/>
-          <w:lang w:val="en-GB"/>
-        </w:rPr>
-        <w:t xml:space="preserve"> </w:t>
-      </w:r>
-      <w:proofErr w:type="spellStart"/>
-      <w:r>
-        <w:rPr>
-          <w:rFonts w:ascii="Sofia Pro Regular" w:hAnsi="Sofia Pro Regular" w:cstheme="minorHAnsi"/>
-          <w:lang w:val="en-GB"/>
-        </w:rPr>
-        <w:t>wie</w:t>
-      </w:r>
-      <w:proofErr w:type="spellEnd"/>
-      <w:r>
-        <w:rPr>
-          <w:rFonts w:ascii="Sofia Pro Regular" w:hAnsi="Sofia Pro Regular" w:cstheme="minorHAnsi"/>
-          <w:lang w:val="en-GB"/>
-        </w:rPr>
-        <w:t xml:space="preserve"> „</w:t>
-      </w:r>
-      <w:proofErr w:type="spellStart"/>
-      <w:proofErr w:type="gramStart"/>
-      <w:r>
-        <w:rPr>
-          <w:rFonts w:ascii="Sofia Pro Regular" w:hAnsi="Sofia Pro Regular" w:cstheme="minorHAnsi"/>
+      <w:r>
+        <w:rPr>
+          <w:rFonts w:ascii="Sofia Pro Regular" w:hAnsi="Sofia Pro Regular"/>
+          <w:lang w:val="en-GB"/>
+        </w:rPr>
+        <w:t>You can try out different values for the settings „</w:t>
+      </w:r>
+      <w:r>
+        <w:rPr>
+          <w:rFonts w:ascii="Sofia Pro Regular" w:hAnsi="Sofia Pro Regular"/>
           <w:b/>
           <w:bCs/>
           <w:color w:val="70AD47" w:themeColor="accent6"/>
@@ -2675,26 +1396,30 @@
         </w:rPr>
         <w:t>Ecken</w:t>
       </w:r>
-      <w:proofErr w:type="spellEnd"/>
-      <w:r>
-        <w:rPr>
-          <w:rFonts w:ascii="Sofia Pro Regular" w:hAnsi="Sofia Pro Regular" w:cstheme="minorHAnsi"/>
-          <w:lang w:val="en-GB"/>
-        </w:rPr>
-        <w:t>“ und</w:t>
-      </w:r>
-      <w:proofErr w:type="gramEnd"/>
-      <w:r>
-        <w:rPr>
-          <w:rFonts w:ascii="Sofia Pro Regular" w:hAnsi="Sofia Pro Regular" w:cstheme="minorHAnsi"/>
-          <w:lang w:val="en-GB"/>
-        </w:rPr>
-        <w:t xml:space="preserve"> „</w:t>
-      </w:r>
-      <w:proofErr w:type="spellStart"/>
-      <w:r>
-        <w:rPr>
-          <w:rFonts w:ascii="Sofia Pro Regular" w:hAnsi="Sofia Pro Regular" w:cstheme="minorHAnsi"/>
+      <w:r>
+        <w:rPr>
+          <w:rFonts w:ascii="Sofia Pro Regular" w:hAnsi="Sofia Pro Regular"/>
+          <w:lang w:val="en-GB"/>
+        </w:rPr>
+        <w:t xml:space="preserve">“ </w:t>
+      </w:r>
+      <w:r>
+        <w:rPr>
+          <w:rFonts w:ascii="Sofia Pro Regular" w:hAnsi="Sofia Pro Regular"/>
+          <w:lang w:val="en-GB"/>
+        </w:rPr>
+        <w:t>(=corners)</w:t>
+      </w:r>
+      <w:r>
+        <w:rPr>
+          <w:rFonts w:ascii="Sofia Pro Regular" w:hAnsi="Sofia Pro Regular"/>
+          <w:lang w:val="en-GB"/>
+        </w:rPr>
+        <w:t xml:space="preserve"> und „</w:t>
+      </w:r>
+      <w:r>
+        <w:rPr>
+          <w:rFonts w:ascii="Sofia Pro Regular" w:hAnsi="Sofia Pro Regular"/>
           <w:b/>
           <w:bCs/>
           <w:color w:val="70AD47" w:themeColor="accent6"/>
@@ -2702,26 +1427,30 @@
         </w:rPr>
         <w:t>Spitzenverhältnis</w:t>
       </w:r>
-      <w:proofErr w:type="spellEnd"/>
-      <w:r>
-        <w:rPr>
-          <w:rFonts w:ascii="Sofia Pro Regular" w:hAnsi="Sofia Pro Regular" w:cstheme="minorHAnsi"/>
+      <w:r>
+        <w:rPr>
+          <w:rFonts w:ascii="Sofia Pro Regular" w:hAnsi="Sofia Pro Regular"/>
           <w:lang w:val="en-GB"/>
         </w:rPr>
         <w:t xml:space="preserve">“ </w:t>
       </w:r>
-      <w:proofErr w:type="spellStart"/>
-      <w:r>
-        <w:rPr>
-          <w:rFonts w:ascii="Sofia Pro Regular" w:hAnsi="Sofia Pro Regular" w:cstheme="minorHAnsi"/>
-          <w:lang w:val="en-GB"/>
-        </w:rPr>
-        <w:t>aus.</w:t>
-      </w:r>
-      <w:proofErr w:type="spellEnd"/>
-      <w:r>
-        <w:rPr>
-          <w:rFonts w:ascii="Sofia Pro Regular" w:hAnsi="Sofia Pro Regular" w:cstheme="minorHAnsi"/>
+      <w:r>
+        <w:rPr>
+          <w:rFonts w:ascii="Sofia Pro Regular" w:hAnsi="Sofia Pro Regular"/>
+          <w:lang w:val="en-GB"/>
+        </w:rPr>
+        <w:t>(=Spoke ratio)</w:t>
+      </w:r>
+      <w:r>
+        <w:rPr>
+          <w:rFonts w:ascii="Sofia Pro Regular" w:hAnsi="Sofia Pro Regular"/>
+          <w:lang w:val="en-GB"/>
+        </w:rPr>
+        <w:t>.</w:t>
+      </w:r>
+      <w:r>
+        <w:rPr>
+          <w:rFonts w:ascii="Sofia Pro Regular" w:hAnsi="Sofia Pro Regular"/>
           <w:b/>
           <w:bCs/>
           <w:lang w:val="en-GB"/>
@@ -2731,15 +1460,100 @@
     </w:p>
     <w:p>
       <w:pPr>
-        <w:pStyle w:val="Listenabsatz"/>
+        <w:spacing w:before="240" w:afterLines="100" w:after="240" w:line="240" w:lineRule="auto"/>
+        <w:jc w:val="both"/>
+        <w:rPr>
+          <w:rFonts w:ascii="Sofia Pro Regular" w:hAnsi="Sofia Pro Regular"/>
+          <w:sz w:val="2"/>
+          <w:szCs w:val="2"/>
+          <w:lang w:val="en-GB"/>
+        </w:rPr>
+      </w:pPr>
+    </w:p>
+    <w:p>
+      <w:pPr>
+        <w:numPr>
+          <w:ilvl w:val="0"/>
+          <w:numId w:val="1"/>
+        </w:numPr>
         <w:spacing w:before="240" w:afterLines="100" w:after="240"/>
-        <w:contextualSpacing w:val="0"/>
         <w:jc w:val="both"/>
         <w:rPr>
-          <w:rFonts w:ascii="Sofia Pro Regular" w:hAnsi="Sofia Pro Regular" w:cstheme="minorHAnsi"/>
-          <w:lang w:val="en-GB"/>
-        </w:rPr>
-      </w:pPr>
+          <w:rFonts w:ascii="Sofia Pro Regular" w:hAnsi="Sofia Pro Regular"/>
+          <w:lang w:val="en-GB"/>
+        </w:rPr>
+      </w:pPr>
+      <w:r>
+        <w:rPr>
+          <w:rFonts w:ascii="Sofia Pro Regular" w:hAnsi="Sofia Pro Regular"/>
+          <w:lang w:val="en-GB"/>
+        </w:rPr>
+        <w:t xml:space="preserve">To define a </w:t>
+      </w:r>
+      <w:r>
+        <w:rPr>
+          <w:rFonts w:ascii="Sofia Pro Regular" w:hAnsi="Sofia Pro Regular"/>
+          <w:color w:val="FF0000"/>
+          <w:lang w:val="en-GB"/>
+        </w:rPr>
+        <w:t>cutting line</w:t>
+      </w:r>
+      <w:r>
+        <w:rPr>
+          <w:rFonts w:ascii="Sofia Pro Regular" w:hAnsi="Sofia Pro Regular"/>
+          <w:lang w:val="en-GB"/>
+        </w:rPr>
+        <w:t xml:space="preserve">, make sure it is not filled by selecting the </w:t>
+      </w:r>
+      <w:r>
+        <w:rPr>
+          <w:rFonts w:ascii="Sofia Pro Regular" w:hAnsi="Sofia Pro Regular"/>
+          <w:noProof/>
+          <w:position w:val="-6"/>
+        </w:rPr>
+        <w:drawing>
+          <wp:inline distT="0" distB="0" distL="0" distR="0" wp14:anchorId="4B076B77" wp14:editId="76B2891F">
+            <wp:extent cx="482318" cy="168250"/>
+            <wp:effectExtent l="0" t="0" r="0" b="3810"/>
+            <wp:docPr id="24" name="Grafik 24"/>
+            <wp:cNvGraphicFramePr>
+              <a:graphicFrameLocks xmlns:a="http://schemas.openxmlformats.org/drawingml/2006/main" noChangeAspect="1"/>
+            </wp:cNvGraphicFramePr>
+            <a:graphic xmlns:a="http://schemas.openxmlformats.org/drawingml/2006/main">
+              <a:graphicData uri="http://schemas.openxmlformats.org/drawingml/2006/picture">
+                <pic:pic xmlns:pic="http://schemas.openxmlformats.org/drawingml/2006/picture">
+                  <pic:nvPicPr>
+                    <pic:cNvPr id="1" name=""/>
+                    <pic:cNvPicPr/>
+                  </pic:nvPicPr>
+                  <pic:blipFill>
+                    <a:blip r:embed="rId26"/>
+                    <a:stretch>
+                      <a:fillRect/>
+                    </a:stretch>
+                  </pic:blipFill>
+                  <pic:spPr>
+                    <a:xfrm>
+                      <a:off x="0" y="0"/>
+                      <a:ext cx="498965" cy="174057"/>
+                    </a:xfrm>
+                    <a:prstGeom prst="rect">
+                      <a:avLst/>
+                    </a:prstGeom>
+                  </pic:spPr>
+                </pic:pic>
+              </a:graphicData>
+            </a:graphic>
+          </wp:inline>
+        </w:drawing>
+      </w:r>
+      <w:r>
+        <w:rPr>
+          <w:rFonts w:ascii="Sofia Pro Regular" w:hAnsi="Sofia Pro Regular"/>
+          <w:lang w:val="en-GB"/>
+        </w:rPr>
+        <w:t xml:space="preserve"> - block.</w:t>
+      </w:r>
     </w:p>
     <w:p>
       <w:pPr>
@@ -2748,151 +1562,26 @@
           <w:numId w:val="1"/>
         </w:numPr>
         <w:spacing w:after="120"/>
-        <w:rPr>
-          <w:rFonts w:ascii="Sofia Pro Regular" w:hAnsi="Sofia Pro Regular"/>
-          <w:lang w:val="en-GB"/>
-        </w:rPr>
-      </w:pPr>
-      <w:proofErr w:type="spellStart"/>
-      <w:r>
-        <w:rPr>
-          <w:rFonts w:ascii="Sofia Pro Regular" w:hAnsi="Sofia Pro Regular"/>
-          <w:lang w:val="en-GB"/>
-        </w:rPr>
-        <w:t>Wenn</w:t>
-      </w:r>
-      <w:proofErr w:type="spellEnd"/>
-      <w:r>
-        <w:rPr>
-          <w:rFonts w:ascii="Sofia Pro Regular" w:hAnsi="Sofia Pro Regular"/>
-          <w:lang w:val="en-GB"/>
-        </w:rPr>
-        <w:t xml:space="preserve"> du </w:t>
-      </w:r>
-      <w:proofErr w:type="spellStart"/>
-      <w:r>
-        <w:rPr>
-          <w:rFonts w:ascii="Sofia Pro Regular" w:hAnsi="Sofia Pro Regular"/>
-          <w:lang w:val="en-GB"/>
-        </w:rPr>
-        <w:t>etwas</w:t>
-      </w:r>
-      <w:proofErr w:type="spellEnd"/>
-      <w:r>
-        <w:rPr>
-          <w:rFonts w:ascii="Sofia Pro Regular" w:hAnsi="Sofia Pro Regular"/>
-          <w:lang w:val="en-GB"/>
-        </w:rPr>
-        <w:t xml:space="preserve"> </w:t>
-      </w:r>
-      <w:proofErr w:type="spellStart"/>
-      <w:r>
-        <w:rPr>
-          <w:rFonts w:ascii="Sofia Pro Regular" w:hAnsi="Sofia Pro Regular"/>
-          <w:b/>
-          <w:bCs/>
-          <w:color w:val="FF0000"/>
-          <w:lang w:val="en-GB"/>
-        </w:rPr>
-        <w:t>ausschneiden</w:t>
-      </w:r>
-      <w:proofErr w:type="spellEnd"/>
-      <w:r>
-        <w:rPr>
-          <w:rFonts w:ascii="Sofia Pro Regular" w:hAnsi="Sofia Pro Regular"/>
-          <w:color w:val="FF0000"/>
-          <w:lang w:val="en-GB"/>
-        </w:rPr>
-        <w:t xml:space="preserve"> </w:t>
-      </w:r>
-      <w:proofErr w:type="spellStart"/>
-      <w:r>
-        <w:rPr>
-          <w:rFonts w:ascii="Sofia Pro Regular" w:hAnsi="Sofia Pro Regular"/>
-          <w:lang w:val="en-GB"/>
-        </w:rPr>
-        <w:t>willst</w:t>
-      </w:r>
-      <w:proofErr w:type="spellEnd"/>
-      <w:r>
-        <w:rPr>
-          <w:rFonts w:ascii="Sofia Pro Regular" w:hAnsi="Sofia Pro Regular"/>
-          <w:lang w:val="en-GB"/>
-        </w:rPr>
-        <w:t xml:space="preserve">, muss die </w:t>
-      </w:r>
-      <w:proofErr w:type="spellStart"/>
-      <w:r>
-        <w:rPr>
-          <w:rFonts w:ascii="Sofia Pro Regular" w:hAnsi="Sofia Pro Regular"/>
-          <w:lang w:val="en-GB"/>
-        </w:rPr>
-        <w:t>Kontur</w:t>
-      </w:r>
-      <w:proofErr w:type="spellEnd"/>
-      <w:r>
-        <w:rPr>
-          <w:rFonts w:ascii="Sofia Pro Regular" w:hAnsi="Sofia Pro Regular"/>
-          <w:lang w:val="en-GB"/>
-        </w:rPr>
-        <w:t xml:space="preserve"> rot sein: </w:t>
-      </w:r>
-      <w:proofErr w:type="spellStart"/>
-      <w:r>
-        <w:rPr>
-          <w:rFonts w:ascii="Sofia Pro Regular" w:hAnsi="Sofia Pro Regular"/>
-          <w:lang w:val="en-GB"/>
-        </w:rPr>
-        <w:t>klicke</w:t>
-      </w:r>
-      <w:proofErr w:type="spellEnd"/>
-      <w:r>
-        <w:rPr>
-          <w:rFonts w:ascii="Sofia Pro Regular" w:hAnsi="Sofia Pro Regular"/>
-          <w:lang w:val="en-GB"/>
-        </w:rPr>
-        <w:t xml:space="preserve"> </w:t>
-      </w:r>
-      <w:proofErr w:type="spellStart"/>
-      <w:r>
-        <w:rPr>
-          <w:rFonts w:ascii="Sofia Pro Regular" w:hAnsi="Sofia Pro Regular"/>
-          <w:lang w:val="en-GB"/>
-        </w:rPr>
-        <w:t>mit</w:t>
-      </w:r>
-      <w:proofErr w:type="spellEnd"/>
-      <w:r>
-        <w:rPr>
-          <w:rFonts w:ascii="Sofia Pro Regular" w:hAnsi="Sofia Pro Regular"/>
-          <w:lang w:val="en-GB"/>
-        </w:rPr>
-        <w:t xml:space="preserve"> </w:t>
-      </w:r>
-      <w:proofErr w:type="spellStart"/>
-      <w:r>
-        <w:rPr>
-          <w:rFonts w:ascii="Sofia Pro Regular" w:hAnsi="Sofia Pro Regular"/>
-          <w:lang w:val="en-GB"/>
-        </w:rPr>
-        <w:t>gedrückter</w:t>
-      </w:r>
-      <w:proofErr w:type="spellEnd"/>
-      <w:r>
-        <w:rPr>
-          <w:rFonts w:ascii="Sofia Pro Regular" w:hAnsi="Sofia Pro Regular"/>
-          <w:lang w:val="en-GB"/>
-        </w:rPr>
-        <w:t xml:space="preserve"> </w:t>
+        <w:jc w:val="both"/>
+        <w:rPr>
+          <w:rFonts w:ascii="Sofia Pro Regular" w:hAnsi="Sofia Pro Regular"/>
+          <w:lang w:val="en-GB"/>
+        </w:rPr>
+      </w:pPr>
+      <w:r>
+        <w:rPr>
+          <w:rFonts w:ascii="Sofia Pro Regular" w:hAnsi="Sofia Pro Regular"/>
+          <w:lang w:val="en-GB"/>
+        </w:rPr>
+        <w:t xml:space="preserve">Change the stroke colour to read, by keeping the </w:t>
       </w:r>
       <w:r>
         <w:rPr>
           <w:noProof/>
           <w:position w:val="-6"/>
-          <w:lang w:val="en-GB"/>
         </w:rPr>
         <w:drawing>
-          <wp:inline distT="0" distB="0" distL="0" distR="0" wp14:anchorId="1DCB46D4" wp14:editId="1A68EF1C">
+          <wp:inline distT="0" distB="0" distL="0" distR="0" wp14:anchorId="3A437122" wp14:editId="4857FD64">
             <wp:extent cx="276919" cy="226873"/>
             <wp:effectExtent l="0" t="0" r="8890" b="1905"/>
             <wp:docPr id="23" name="Grafik 23" descr="Ein Bild, das Text, Monitor enthält.&#10;&#10;Automatisch generierte Beschreibung"/>
@@ -2907,7 +1596,7 @@
                     <pic:cNvPicPr/>
                   </pic:nvPicPr>
                   <pic:blipFill>
-                    <a:blip r:embed="rId25">
+                    <a:blip r:embed="rId27">
                       <a:extLst>
                         <a:ext uri="{28A0092B-C50C-407E-A947-70E740481C1C}">
                           <a14:useLocalDpi xmlns:a14="http://schemas.microsoft.com/office/drawing/2010/main" val="0"/>
@@ -2938,17 +1627,23 @@
           <w:rFonts w:ascii="Sofia Pro Regular" w:hAnsi="Sofia Pro Regular"/>
           <w:lang w:val="en-GB"/>
         </w:rPr>
-        <w:t xml:space="preserve"> -Taste die </w:t>
+        <w:t xml:space="preserve"> -</w:t>
+      </w:r>
+      <w:r>
+        <w:rPr>
+          <w:rFonts w:ascii="Sofia Pro Regular" w:hAnsi="Sofia Pro Regular"/>
+          <w:lang w:val="en-GB"/>
+        </w:rPr>
+        <w:t xml:space="preserve"> key pressed while clicking on the </w:t>
       </w:r>
       <w:r>
         <w:rPr>
           <w:rFonts w:ascii="Sofia Pro Regular" w:hAnsi="Sofia Pro Regular"/>
           <w:noProof/>
           <w:position w:val="-2"/>
-          <w:lang w:val="en-GB"/>
         </w:rPr>
         <w:drawing>
-          <wp:inline distT="0" distB="0" distL="0" distR="0" wp14:anchorId="46A9D293" wp14:editId="7C001D3A">
+          <wp:inline distT="0" distB="0" distL="0" distR="0" wp14:anchorId="72A0CF93" wp14:editId="1E4829F9">
             <wp:extent cx="341954" cy="156210"/>
             <wp:effectExtent l="0" t="0" r="1270" b="0"/>
             <wp:docPr id="25" name="Grafik 25" descr="Ein Bild, das rot, Screenshot enthält.&#10;&#10;Automatisch generierte Beschreibung"/>
@@ -2963,7 +1658,7 @@
                     <pic:cNvPicPr/>
                   </pic:nvPicPr>
                   <pic:blipFill rotWithShape="1">
-                    <a:blip r:embed="rId26"/>
+                    <a:blip r:embed="rId28"/>
                     <a:srcRect l="19612" t="-1" r="372" b="6694"/>
                     <a:stretch/>
                   </pic:blipFill>
@@ -2995,100 +1690,23 @@
           <w:rFonts w:ascii="Sofia Pro Regular" w:hAnsi="Sofia Pro Regular"/>
           <w:lang w:val="en-GB"/>
         </w:rPr>
-        <w:t xml:space="preserve"> -</w:t>
-      </w:r>
-      <w:proofErr w:type="spellStart"/>
-      <w:r>
-        <w:rPr>
-          <w:rFonts w:ascii="Sofia Pro Regular" w:hAnsi="Sofia Pro Regular"/>
-          <w:lang w:val="en-GB"/>
-        </w:rPr>
-        <w:t>Flä</w:t>
-      </w:r>
-      <w:r>
-        <w:rPr>
-          <w:rFonts w:ascii="Sofia Pro Regular" w:hAnsi="Sofia Pro Regular"/>
-          <w:lang w:val="en-GB"/>
-        </w:rPr>
-        <w:t>che</w:t>
-      </w:r>
-      <w:proofErr w:type="spellEnd"/>
-      <w:r>
-        <w:rPr>
-          <w:rFonts w:ascii="Sofia Pro Regular" w:hAnsi="Sofia Pro Regular"/>
-          <w:lang w:val="en-GB"/>
-        </w:rPr>
-        <w:t xml:space="preserve"> in der </w:t>
-      </w:r>
-      <w:proofErr w:type="spellStart"/>
-      <w:r>
-        <w:rPr>
-          <w:rFonts w:ascii="Sofia Pro Regular" w:hAnsi="Sofia Pro Regular"/>
-          <w:lang w:val="en-GB"/>
-        </w:rPr>
-        <w:t>Farbleiste</w:t>
-      </w:r>
-      <w:proofErr w:type="spellEnd"/>
-      <w:r>
-        <w:rPr>
-          <w:rFonts w:ascii="Sofia Pro Regular" w:hAnsi="Sofia Pro Regular"/>
-          <w:lang w:val="en-GB"/>
-        </w:rPr>
-        <w:t xml:space="preserve"> </w:t>
-      </w:r>
-      <w:proofErr w:type="spellStart"/>
-      <w:r>
-        <w:rPr>
-          <w:rFonts w:ascii="Sofia Pro Regular" w:hAnsi="Sofia Pro Regular"/>
-          <w:lang w:val="en-GB"/>
-        </w:rPr>
-        <w:t>unterhalb</w:t>
-      </w:r>
-      <w:proofErr w:type="spellEnd"/>
-      <w:r>
-        <w:rPr>
-          <w:rFonts w:ascii="Sofia Pro Regular" w:hAnsi="Sofia Pro Regular"/>
-          <w:lang w:val="en-GB"/>
-        </w:rPr>
-        <w:t xml:space="preserve"> </w:t>
-      </w:r>
-      <w:proofErr w:type="spellStart"/>
-      <w:r>
-        <w:rPr>
-          <w:rFonts w:ascii="Sofia Pro Regular" w:hAnsi="Sofia Pro Regular"/>
-          <w:lang w:val="en-GB"/>
-        </w:rPr>
-        <w:t>vom</w:t>
-      </w:r>
-      <w:proofErr w:type="spellEnd"/>
-      <w:r>
-        <w:rPr>
-          <w:rFonts w:ascii="Sofia Pro Regular" w:hAnsi="Sofia Pro Regular"/>
-          <w:lang w:val="en-GB"/>
-        </w:rPr>
-        <w:t xml:space="preserve"> </w:t>
-      </w:r>
-      <w:proofErr w:type="spellStart"/>
-      <w:r>
-        <w:rPr>
-          <w:rFonts w:ascii="Sofia Pro Regular" w:hAnsi="Sofia Pro Regular"/>
-          <w:lang w:val="en-GB"/>
-        </w:rPr>
-        <w:t>Arbeitsblatt</w:t>
-      </w:r>
-      <w:proofErr w:type="spellEnd"/>
-      <w:r>
-        <w:rPr>
-          <w:rFonts w:ascii="Sofia Pro Regular" w:hAnsi="Sofia Pro Regular"/>
-          <w:lang w:val="en-GB"/>
-        </w:rPr>
-        <w:t xml:space="preserve"> an.</w:t>
+        <w:t>-</w:t>
+      </w:r>
+      <w:r>
+        <w:rPr>
+          <w:rFonts w:ascii="Sofia Pro Regular" w:hAnsi="Sofia Pro Regular"/>
+          <w:lang w:val="en-GB"/>
+        </w:rPr>
+        <w:t>block.</w:t>
       </w:r>
     </w:p>
     <w:p>
       <w:pPr>
+        <w:numPr>
+          <w:ilvl w:val="0"/>
+          <w:numId w:val="1"/>
+        </w:numPr>
         <w:spacing w:after="120"/>
-        <w:ind w:left="720"/>
         <w:jc w:val="both"/>
         <w:rPr>
           <w:rFonts w:ascii="Sofia Pro Regular" w:hAnsi="Sofia Pro Regular"/>
@@ -3097,14 +1715,12 @@
       </w:pPr>
       <w:r>
         <w:rPr>
-          <w:rFonts w:ascii="Sofia Pro Regular" w:hAnsi="Sofia Pro Regular"/>
           <w:noProof/>
-          <w:lang w:val="en-GB"/>
         </w:rPr>
         <mc:AlternateContent>
           <mc:Choice Requires="wpg">
             <w:drawing>
-              <wp:anchor distT="0" distB="0" distL="114300" distR="114300" simplePos="0" relativeHeight="251665408" behindDoc="0" locked="0" layoutInCell="1" allowOverlap="1" wp14:anchorId="2B6E3361" wp14:editId="3DB5ED13">
+              <wp:anchor distT="0" distB="0" distL="114300" distR="114300" simplePos="0" relativeHeight="251665408" behindDoc="0" locked="0" layoutInCell="1" allowOverlap="1" wp14:anchorId="517EFAC4" wp14:editId="0F670BB8">
                 <wp:simplePos x="0" y="0"/>
                 <wp:positionH relativeFrom="column">
                   <wp:posOffset>4352925</wp:posOffset>
@@ -3137,7 +1753,7 @@
                           </pic:cNvPicPr>
                         </pic:nvPicPr>
                         <pic:blipFill rotWithShape="1">
-                          <a:blip r:embed="rId27">
+                          <a:blip r:embed="rId29">
                             <a:extLst>
                               <a:ext uri="{28A0092B-C50C-407E-A947-70E740481C1C}">
                                 <a14:useLocalDpi xmlns:a14="http://schemas.microsoft.com/office/drawing/2010/main" val="0"/>
@@ -3217,9 +1833,9 @@
           </mc:Choice>
           <mc:Fallback>
             <w:pict>
-              <v:group w14:anchorId="48155E59" id="Gruppieren 46" o:spid="_x0000_s1026" style="position:absolute;margin-left:342.75pt;margin-top:5.35pt;width:99.6pt;height:38.2pt;z-index:251665408;mso-width-relative:margin" coordorigin="139" coordsize="12649,4859" o:gfxdata="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">
+              <v:group w14:anchorId="0CE37BB8" id="Gruppieren 46" o:spid="_x0000_s1026" style="position:absolute;margin-left:342.75pt;margin-top:5.35pt;width:99.6pt;height:38.2pt;z-index:251665408;mso-width-relative:margin" coordorigin="139" coordsize="12649,4859" o:gfxdata="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">
                 <v:shape id="Grafik 43" o:spid="_x0000_s1027" type="#_x0000_t75" style="position:absolute;left:139;width:12649;height:4643;visibility:visible;mso-wrap-style:square" o:gfxdata="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">
-                  <v:imagedata r:id="rId28" o:title="" croptop="43237f" cropbottom="646f" cropleft="336f" cropright="34743f"/>
+                  <v:imagedata r:id="rId30" o:title="" croptop="43237f" cropbottom="646f" cropleft="336f" cropright="34743f"/>
                 </v:shape>
                 <v:roundrect id="Rechteck: abgerundete Ecken 44" o:spid="_x0000_s1028" style="position:absolute;left:8759;top:3160;width:2917;height:1699;visibility:visible;mso-wrap-style:square;v-text-anchor:middle" arcsize="10923f" o:gfxdata="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" filled="f" strokecolor="red" strokeweight="3pt">
                   <v:stroke joinstyle="miter"/>
@@ -3233,10 +1849,25 @@
       <w:r>
         <w:rPr>
           <w:rFonts w:ascii="Sofia Pro Regular" w:hAnsi="Sofia Pro Regular"/>
-          <w:noProof/>
-          <w:lang w:val="en-GB"/>
-        </w:rPr>
-        <w:t xml:space="preserve">Die Dicke der roten Kontur muss </w:t>
+          <w:lang w:val="en-GB"/>
+        </w:rPr>
+        <w:t xml:space="preserve">Cutting lines must have a </w:t>
+      </w:r>
+      <w:r>
+        <w:rPr>
+          <w:rFonts w:ascii="Sofia Pro Regular" w:hAnsi="Sofia Pro Regular"/>
+          <w:i/>
+          <w:iCs/>
+          <w:lang w:val="en-GB"/>
+        </w:rPr>
+        <w:t>stroke width</w:t>
+      </w:r>
+      <w:r>
+        <w:rPr>
+          <w:rFonts w:ascii="Sofia Pro Regular" w:hAnsi="Sofia Pro Regular"/>
+          <w:lang w:val="en-GB"/>
+        </w:rPr>
+        <w:t xml:space="preserve"> </w:t>
       </w:r>
       <w:r>
         <w:rPr>
@@ -3252,7 +1883,7 @@
           <w:noProof/>
           <w:lang w:val="en-GB"/>
         </w:rPr>
-        <w:t xml:space="preserve">0,1 mm betragen, damit sie als Schneidlinie erkannt wird. Mache einen </w:t>
+        <w:t>0,1 mm. Right-click on the number to the right of the stroke color and change the width to</w:t>
       </w:r>
       <w:r>
         <w:rPr>
@@ -3261,15 +1892,35 @@
           <w:color w:val="FF0000"/>
           <w:lang w:val="en-GB"/>
         </w:rPr>
-        <w:t xml:space="preserve">Rechtsklick </w:t>
-      </w:r>
-      <w:r>
-        <w:rPr>
-          <w:rFonts w:ascii="Sofia Pro Regular" w:hAnsi="Sofia Pro Regular"/>
-          <w:noProof/>
-          <w:lang w:val="en-GB"/>
-        </w:rPr>
-        <w:t xml:space="preserve">auf die </w:t>
+        <w:t xml:space="preserve"> 0,1 mm</w:t>
+      </w:r>
+    </w:p>
+    <w:p>
+      <w:pPr>
+        <w:numPr>
+          <w:ilvl w:val="0"/>
+          <w:numId w:val="1"/>
+        </w:numPr>
+        <w:spacing w:after="120"/>
+        <w:jc w:val="both"/>
+        <w:rPr>
+          <w:rFonts w:ascii="Sofia Pro Regular" w:hAnsi="Sofia Pro Regular"/>
+          <w:lang w:val="en-GB"/>
+        </w:rPr>
+      </w:pPr>
+      <w:r>
+        <w:rPr>
+          <w:rFonts w:ascii="Sofia Pro Regular" w:hAnsi="Sofia Pro Regular"/>
+          <w:lang w:val="en-GB"/>
+        </w:rPr>
+        <w:t xml:space="preserve">If you want tot engrave the line it has to be black! Change the stroke colour to  black and the width </w:t>
+      </w:r>
+      <w:r>
+        <w:rPr>
+          <w:rFonts w:ascii="Sofia Pro Regular" w:hAnsi="Sofia Pro Regular"/>
+          <w:lang w:val="en-GB"/>
+        </w:rPr>
+        <w:t>to</w:t>
       </w:r>
       <w:r>
         <w:rPr>
@@ -3278,26 +1929,18 @@
           <w:color w:val="FF0000"/>
           <w:lang w:val="en-GB"/>
         </w:rPr>
-        <w:t>Zahl neben der Konturfarbe</w:t>
-      </w:r>
-      <w:r>
-        <w:rPr>
-          <w:rFonts w:ascii="Sofia Pro Regular" w:hAnsi="Sofia Pro Regular"/>
-          <w:b/>
-          <w:bCs/>
+        <w:t xml:space="preserve"> </w:t>
+      </w:r>
+      <w:r>
+        <w:rPr>
+          <w:rFonts w:ascii="Sofia Pro Regular" w:hAnsi="Sofia Pro Regular"/>
           <w:noProof/>
           <w:color w:val="FF0000"/>
-          <w:lang w:val="en-GB"/>
-        </w:rPr>
-        <w:t xml:space="preserve"> </w:t>
-      </w:r>
-      <w:r>
-        <w:rPr>
-          <w:rFonts w:ascii="Sofia Pro Regular" w:hAnsi="Sofia Pro Regular"/>
-          <w:noProof/>
-          <w:lang w:val="en-GB"/>
-        </w:rPr>
-        <w:t xml:space="preserve">und ändere die Dicke </w:t>
+          <w:sz w:val="20"/>
+          <w:szCs w:val="20"/>
+          <w:lang w:val="en-GB"/>
+        </w:rPr>
+        <w:t>≥</w:t>
       </w:r>
       <w:r>
         <w:rPr>
@@ -3306,31 +1949,34 @@
           <w:color w:val="FF0000"/>
           <w:lang w:val="en-GB"/>
         </w:rPr>
-        <w:t>auf 0,1 mm</w:t>
+        <w:t>0,</w:t>
       </w:r>
       <w:r>
         <w:rPr>
           <w:rFonts w:ascii="Sofia Pro Regular" w:hAnsi="Sofia Pro Regular"/>
           <w:noProof/>
+          <w:color w:val="FF0000"/>
+          <w:lang w:val="en-GB"/>
+        </w:rPr>
+        <w:t>25</w:t>
+      </w:r>
+      <w:r>
+        <w:rPr>
+          <w:rFonts w:ascii="Sofia Pro Regular" w:hAnsi="Sofia Pro Regular"/>
+          <w:noProof/>
+          <w:color w:val="FF0000"/>
+          <w:lang w:val="en-GB"/>
+        </w:rPr>
+        <w:t xml:space="preserve"> mm</w:t>
+      </w:r>
+      <w:r>
+        <w:rPr>
+          <w:rFonts w:ascii="Sofia Pro Regular" w:hAnsi="Sofia Pro Regular"/>
+          <w:noProof/>
+          <w:color w:val="FF0000"/>
           <w:lang w:val="en-GB"/>
         </w:rPr>
         <w:t>.</w:t>
-      </w:r>
-      <w:r>
-        <w:rPr>
-          <w:noProof/>
-          <w:lang w:val="en-GB"/>
-        </w:rPr>
-        <w:t xml:space="preserve"> </w:t>
-      </w:r>
-      <w:r>
-        <w:rPr>
-          <w:rFonts w:ascii="Sofia Pro Regular" w:hAnsi="Sofia Pro Regular"/>
-          <w:noProof/>
-          <w:color w:val="FFC000"/>
-          <w:lang w:val="en-GB"/>
-        </w:rPr>
-        <w:t xml:space="preserve"> </w:t>
       </w:r>
     </w:p>
     <w:p>
@@ -3356,9 +2002,8 @@
           <w:szCs w:val="30"/>
           <w:lang w:val="en-GB"/>
         </w:rPr>
-        <w:t xml:space="preserve">FERTIG! Bitte für die </w:t>
-      </w:r>
-      <w:proofErr w:type="spellStart"/>
+        <w:t>DONE</w:t>
+      </w:r>
       <w:r>
         <w:rPr>
           <w:rFonts w:ascii="Sofia Pro Regular" w:hAnsi="Sofia Pro Regular"/>
@@ -3367,9 +2012,8 @@
           <w:szCs w:val="30"/>
           <w:lang w:val="en-GB"/>
         </w:rPr>
-        <w:t>Produktion</w:t>
-      </w:r>
-      <w:proofErr w:type="spellEnd"/>
+        <w:t xml:space="preserve">! </w:t>
+      </w:r>
       <w:r>
         <w:rPr>
           <w:rFonts w:ascii="Sofia Pro Regular" w:hAnsi="Sofia Pro Regular"/>
@@ -3378,9 +2022,8 @@
           <w:szCs w:val="30"/>
           <w:lang w:val="en-GB"/>
         </w:rPr>
-        <w:t xml:space="preserve"> um </w:t>
-      </w:r>
-      <w:proofErr w:type="spellStart"/>
+        <w:t xml:space="preserve">Ask for help </w:t>
+      </w:r>
       <w:r>
         <w:rPr>
           <w:rFonts w:ascii="Sofia Pro Regular" w:hAnsi="Sofia Pro Regular"/>
@@ -3389,9 +2032,8 @@
           <w:szCs w:val="30"/>
           <w:lang w:val="en-GB"/>
         </w:rPr>
-        <w:t>Hilfe</w:t>
-      </w:r>
-      <w:proofErr w:type="spellEnd"/>
+        <w:t>t</w:t>
+      </w:r>
       <w:r>
         <w:rPr>
           <w:rFonts w:ascii="Sofia Pro Regular" w:hAnsi="Sofia Pro Regular"/>
@@ -3400,7 +2042,17 @@
           <w:szCs w:val="30"/>
           <w:lang w:val="en-GB"/>
         </w:rPr>
-        <w:t xml:space="preserve"> </w:t>
+        <w:t>o</w:t>
+      </w:r>
+      <w:r>
+        <w:rPr>
+          <w:rFonts w:ascii="Sofia Pro Regular" w:hAnsi="Sofia Pro Regular"/>
+          <w:b/>
+          <w:sz w:val="30"/>
+          <w:szCs w:val="30"/>
+          <w:lang w:val="en-GB"/>
+        </w:rPr>
+        <w:t xml:space="preserve"> cut out the box</w:t>
       </w:r>
       <w:r>
         <w:rPr>
@@ -3435,12 +2087,6 @@
           <w:lang w:val="en-GB"/>
         </w:rPr>
       </w:pPr>
-      <w:r>
-        <w:rPr>
-          <w:lang w:val="en-GB"/>
-        </w:rPr>
-        <w:t>s</w:t>
-      </w:r>
       <w:r>
         <w:rPr>
           <w:noProof/>
@@ -3462,7 +2108,7 @@
                     <pic:cNvPicPr/>
                   </pic:nvPicPr>
                   <pic:blipFill>
-                    <a:blip r:embed="rId29"/>
+                    <a:blip r:embed="rId31"/>
                     <a:stretch>
                       <a:fillRect/>
                     </a:stretch>
@@ -3483,22 +2129,13 @@
         </w:drawing>
       </w:r>
     </w:p>
-    <w:p>
-      <w:pPr>
-        <w:spacing w:before="120" w:after="120"/>
-        <w:jc w:val="center"/>
-        <w:rPr>
-          <w:lang w:val="en-GB"/>
-        </w:rPr>
-      </w:pPr>
-    </w:p>
     <w:sectPr>
-      <w:headerReference w:type="default" r:id="rId30"/>
-      <w:footerReference w:type="default" r:id="rId31"/>
-      <w:headerReference w:type="first" r:id="rId32"/>
-      <w:footerReference w:type="first" r:id="rId33"/>
+      <w:headerReference w:type="default" r:id="rId32"/>
+      <w:footerReference w:type="default" r:id="rId33"/>
+      <w:headerReference w:type="first" r:id="rId34"/>
+      <w:footerReference w:type="first" r:id="rId35"/>
       <w:pgSz w:w="11906" w:h="16838"/>
-      <w:pgMar w:top="1417" w:right="1417" w:bottom="1134" w:left="1417" w:header="708" w:footer="708" w:gutter="0"/>
+      <w:pgMar w:top="1823" w:right="1417" w:bottom="1134" w:left="1417" w:header="708" w:footer="708" w:gutter="0"/>
       <w:cols w:space="708"/>
       <w:titlePg/>
       <w:docGrid w:linePitch="360"/>
@@ -3631,7 +2268,7 @@
                                   <w:szCs w:val="30"/>
                                   <w:lang w:val="de-DE"/>
                                 </w:rPr>
-                                <w:t>DE</w:t>
+                                <w:t>EN</w:t>
                               </w:r>
                             </w:p>
                           </w:txbxContent>
@@ -3678,7 +2315,7 @@
                             <w:szCs w:val="30"/>
                             <w:lang w:val="de-DE"/>
                           </w:rPr>
-                          <w:t>DE</w:t>
+                          <w:t>EN</w:t>
                         </w:r>
                       </w:p>
                     </w:txbxContent>
@@ -3713,10 +2350,10 @@
             <w:position w:val="-8"/>
           </w:rPr>
           <w:drawing>
-            <wp:inline distT="0" distB="0" distL="0" distR="0" wp14:anchorId="34C79661" wp14:editId="67E0DB15">
+            <wp:inline distT="0" distB="0" distL="0" distR="0" wp14:anchorId="75461548" wp14:editId="1CAB61EC">
               <wp:extent cx="565785" cy="198755"/>
               <wp:effectExtent l="0" t="0" r="5715" b="0"/>
-              <wp:docPr id="5" name="Grafik 5"/>
+              <wp:docPr id="27" name="Grafik 27"/>
               <wp:cNvGraphicFramePr>
                 <a:graphicFrameLocks xmlns:a="http://schemas.openxmlformats.org/drawingml/2006/main" noChangeAspect="1"/>
               </wp:cNvGraphicFramePr>
@@ -3768,7 +2405,7 @@
             <w:sz w:val="18"/>
             <w:szCs w:val="18"/>
           </w:rPr>
-          <w:t xml:space="preserve"> Lizenz: </w:t>
+          <w:t xml:space="preserve"> Licence: </w:t>
         </w:r>
         <w:r>
           <w:rPr>
@@ -4039,6 +2676,8 @@
       <w:pPr>
         <w:spacing w:after="0" w:line="240" w:lineRule="auto"/>
       </w:pPr>
+      <w:bookmarkStart w:id="0" w:name="_Hlk144383617"/>
+      <w:bookmarkEnd w:id="0"/>
       <w:r>
         <w:separator/>
       </w:r>
@@ -4081,7 +2720,6 @@
   <w:p>
     <w:pPr>
       <w:pStyle w:val="Kopfzeile"/>
-      <w:jc w:val="center"/>
     </w:pPr>
     <w:r>
       <w:rPr>
@@ -4089,18 +2727,18 @@
         <w:lang w:eastAsia="de-AT"/>
       </w:rPr>
       <w:drawing>
-        <wp:anchor distT="0" distB="0" distL="114300" distR="114300" simplePos="0" relativeHeight="251660288" behindDoc="1" locked="0" layoutInCell="1" allowOverlap="1" wp14:anchorId="4241EA35" wp14:editId="75C2BC75">
+        <wp:anchor distT="0" distB="0" distL="114300" distR="114300" simplePos="0" relativeHeight="251663360" behindDoc="0" locked="0" layoutInCell="1" allowOverlap="1" wp14:anchorId="6C2AAD61" wp14:editId="7C41B1E5">
           <wp:simplePos x="0" y="0"/>
           <wp:positionH relativeFrom="column">
-            <wp:posOffset>5083175</wp:posOffset>
+            <wp:posOffset>5210658</wp:posOffset>
           </wp:positionH>
           <wp:positionV relativeFrom="paragraph">
-            <wp:posOffset>-277968</wp:posOffset>
+            <wp:posOffset>-304322</wp:posOffset>
           </wp:positionV>
-          <wp:extent cx="1033200" cy="1033200"/>
+          <wp:extent cx="1033145" cy="1033145"/>
           <wp:effectExtent l="0" t="0" r="0" b="0"/>
-          <wp:wrapNone/>
-          <wp:docPr id="2" name="Grafik 2"/>
+          <wp:wrapSquare wrapText="bothSides"/>
+          <wp:docPr id="28" name="Grafik 28"/>
           <wp:cNvGraphicFramePr>
             <a:graphicFrameLocks xmlns:a="http://schemas.openxmlformats.org/drawingml/2006/main" noChangeAspect="1"/>
           </wp:cNvGraphicFramePr>
@@ -4108,28 +2746,20 @@
             <a:graphicData uri="http://schemas.openxmlformats.org/drawingml/2006/picture">
               <pic:pic xmlns:pic="http://schemas.openxmlformats.org/drawingml/2006/picture">
                 <pic:nvPicPr>
-                  <pic:cNvPr id="0" name="Picture 1" descr="C:\Users\ungerthe\AppData\Local\Microsoft\Windows\Temporary Internet Files\Content.Word\15 min_Button.png"/>
+                  <pic:cNvPr id="0" name="Picture 2"/>
                   <pic:cNvPicPr>
                     <a:picLocks noChangeAspect="1" noChangeArrowheads="1"/>
                   </pic:cNvPicPr>
                 </pic:nvPicPr>
                 <pic:blipFill>
-                  <a:blip r:embed="rId1" cstate="print">
+                  <a:blip r:embed="rId1">
                     <a:extLst>
-                      <a:ext uri="{BEBA8EAE-BF5A-486C-A8C5-ECC9F3942E4B}">
-                        <a14:imgProps xmlns:a14="http://schemas.microsoft.com/office/drawing/2010/main">
-                          <a14:imgLayer r:embed="rId2">
-                            <a14:imgEffect>
-                              <a14:artisticPhotocopy trans="60000"/>
-                            </a14:imgEffect>
-                          </a14:imgLayer>
-                        </a14:imgProps>
-                      </a:ext>
                       <a:ext uri="{28A0092B-C50C-407E-A947-70E740481C1C}">
                         <a14:useLocalDpi xmlns:a14="http://schemas.microsoft.com/office/drawing/2010/main" val="0"/>
                       </a:ext>
                     </a:extLst>
                   </a:blip>
+                  <a:srcRect/>
                   <a:stretch>
                     <a:fillRect/>
                   </a:stretch>
@@ -4137,7 +2767,7 @@
                 <pic:spPr bwMode="auto">
                   <a:xfrm>
                     <a:off x="0" y="0"/>
-                    <a:ext cx="1033200" cy="1033200"/>
+                    <a:ext cx="1033145" cy="1033145"/>
                   </a:xfrm>
                   <a:prstGeom prst="rect">
                     <a:avLst/>
@@ -4150,14 +2780,11 @@
               </pic:pic>
             </a:graphicData>
           </a:graphic>
-          <wp14:sizeRelH relativeFrom="margin">
-            <wp14:pctWidth>0</wp14:pctWidth>
-          </wp14:sizeRelH>
-          <wp14:sizeRelV relativeFrom="margin">
-            <wp14:pctHeight>0</wp14:pctHeight>
-          </wp14:sizeRelV>
         </wp:anchor>
       </w:drawing>
+    </w:r>
+    <w:r>
+      <w:tab/>
     </w:r>
     <w:r>
       <w:rPr>
@@ -4167,7 +2794,7 @@
         <w:lang w:eastAsia="de-AT"/>
       </w:rPr>
       <w:drawing>
-        <wp:anchor distT="0" distB="0" distL="114300" distR="114300" simplePos="0" relativeHeight="251659264" behindDoc="1" locked="0" layoutInCell="1" allowOverlap="1" wp14:anchorId="4AC4C01A" wp14:editId="790A78FD">
+        <wp:anchor distT="0" distB="0" distL="114300" distR="114300" simplePos="0" relativeHeight="251659264" behindDoc="1" locked="0" layoutInCell="1" allowOverlap="1" wp14:anchorId="4AC4C01A" wp14:editId="2989C1B5">
           <wp:simplePos x="0" y="0"/>
           <wp:positionH relativeFrom="column">
             <wp:posOffset>-528320</wp:posOffset>
@@ -4178,7 +2805,7 @@
           <wp:extent cx="2606400" cy="345600"/>
           <wp:effectExtent l="19050" t="228600" r="0" b="207010"/>
           <wp:wrapNone/>
-          <wp:docPr id="6" name="Grafik 6" descr="H:\Museumspädagogik\KULTURVERMITTLER\FÜHRUNGSUNTERLAGEN\weiter_gedacht_\PRODUKTION UND ARBEIT\techLAB freier Betrieb\easy things to do\Logo_easy things.png"/>
+          <wp:docPr id="29" name="Grafik 29" descr="H:\Museumspädagogik\KULTURVERMITTLER\FÜHRUNGSUNTERLAGEN\weiter_gedacht_\PRODUKTION UND ARBEIT\techLAB freier Betrieb\easy things to do\Logo_easy things.png"/>
           <wp:cNvGraphicFramePr>
             <a:graphicFrameLocks xmlns:a="http://schemas.openxmlformats.org/drawingml/2006/main" noChangeAspect="1"/>
           </wp:cNvGraphicFramePr>
@@ -4192,11 +2819,11 @@
                   </pic:cNvPicPr>
                 </pic:nvPicPr>
                 <pic:blipFill>
-                  <a:blip r:embed="rId3">
+                  <a:blip r:embed="rId2">
                     <a:extLst>
                       <a:ext uri="{BEBA8EAE-BF5A-486C-A8C5-ECC9F3942E4B}">
                         <a14:imgProps xmlns:a14="http://schemas.microsoft.com/office/drawing/2010/main">
-                          <a14:imgLayer r:embed="rId4">
+                          <a14:imgLayer r:embed="rId3">
                             <a14:imgEffect>
                               <a14:artisticPhotocopy trans="50000"/>
                             </a14:imgEffect>
@@ -4238,6 +2865,9 @@
         </wp:anchor>
       </w:drawing>
     </w:r>
+    <w:r>
+      <w:tab/>
+    </w:r>
   </w:p>
 </w:hdr>
 </file>
@@ -4336,7 +2966,7 @@
   <w:abstractNum w:abstractNumId="1" w15:restartNumberingAfterBreak="0">
     <w:nsid w:val="66C4379B"/>
     <w:multiLevelType w:val="hybridMultilevel"/>
-    <w:tmpl w:val="F864DD2E"/>
+    <w:tmpl w:val="7D606EDA"/>
     <w:lvl w:ilvl="0" w:tplc="0C070011">
       <w:start w:val="1"/>
       <w:numFmt w:val="decimal"/>
@@ -5313,7 +3943,12 @@
 </file>
 
 <file path=customXml/item2.xml><?xml version="1.0" encoding="utf-8"?>
-<b:Sources xmlns:b="http://schemas.openxmlformats.org/officeDocument/2006/bibliography" xmlns="http://schemas.openxmlformats.org/officeDocument/2006/bibliography" SelectedStyle="\APASixthEditionOfficeOnline.xsl" StyleName="APA" Version="6"/>
+<?mso-contentType ?>
+<FormTemplates xmlns="http://schemas.microsoft.com/sharepoint/v3/contenttype/forms">
+  <Display>DocumentLibraryForm</Display>
+  <Edit>DocumentLibraryForm</Edit>
+  <New>DocumentLibraryForm</New>
+</FormTemplates>
 </file>
 
 <file path=customXml/item3.xml><?xml version="1.0" encoding="utf-8"?>
@@ -5560,12 +4195,7 @@
 </file>
 
 <file path=customXml/item4.xml><?xml version="1.0" encoding="utf-8"?>
-<?mso-contentType ?>
-<FormTemplates xmlns="http://schemas.microsoft.com/sharepoint/v3/contenttype/forms">
-  <Display>DocumentLibraryForm</Display>
-  <Edit>DocumentLibraryForm</Edit>
-  <New>DocumentLibraryForm</New>
-</FormTemplates>
+<b:Sources xmlns:b="http://schemas.openxmlformats.org/officeDocument/2006/bibliography" xmlns="http://schemas.openxmlformats.org/officeDocument/2006/bibliography" SelectedStyle="\APASixthEditionOfficeOnline.xsl" StyleName="APA" Version="6"/>
 </file>
 
 <file path=customXml/itemProps1.xml><?xml version="1.0" encoding="utf-8"?>
@@ -5580,9 +4210,9 @@
 </file>
 
 <file path=customXml/itemProps2.xml><?xml version="1.0" encoding="utf-8"?>
-<ds:datastoreItem xmlns:ds="http://schemas.openxmlformats.org/officeDocument/2006/customXml" ds:itemID="{D4A2E567-F8D6-4FC8-A1BE-D2C5A9B13DB4}">
+<ds:datastoreItem xmlns:ds="http://schemas.openxmlformats.org/officeDocument/2006/customXml" ds:itemID="{502BE0DB-23EA-4C2E-B497-1FBE446AABAD}">
   <ds:schemaRefs>
-    <ds:schemaRef ds:uri="http://schemas.openxmlformats.org/officeDocument/2006/bibliography"/>
+    <ds:schemaRef ds:uri="http://schemas.microsoft.com/sharepoint/v3/contenttype/forms"/>
   </ds:schemaRefs>
 </ds:datastoreItem>
 </file>
@@ -5607,9 +4237,9 @@
 </file>
 
 <file path=customXml/itemProps4.xml><?xml version="1.0" encoding="utf-8"?>
-<ds:datastoreItem xmlns:ds="http://schemas.openxmlformats.org/officeDocument/2006/customXml" ds:itemID="{502BE0DB-23EA-4C2E-B497-1FBE446AABAD}">
+<ds:datastoreItem xmlns:ds="http://schemas.openxmlformats.org/officeDocument/2006/customXml" ds:itemID="{D4A2E567-F8D6-4FC8-A1BE-D2C5A9B13DB4}">
   <ds:schemaRefs>
-    <ds:schemaRef ds:uri="http://schemas.microsoft.com/sharepoint/v3/contenttype/forms"/>
+    <ds:schemaRef ds:uri="http://schemas.openxmlformats.org/officeDocument/2006/bibliography"/>
   </ds:schemaRefs>
 </ds:datastoreItem>
 </file>
</xml_diff>